<commit_message>
Adding final weeekly report and deep dive
</commit_message>
<xml_diff>
--- a/Weekly Reports/2019-12-01 Weekly Report.docx
+++ b/Weekly Reports/2019-12-01 Weekly Report.docx
@@ -17,7 +17,7 @@
           <w:b/>
           <w:u w:val="single"/>
         </w:rPr>
-        <w:t>2019-12-01</w:t>
+        <w:t>2019-12-08</w:t>
       </w:r>
     </w:p>
     <w:p>
@@ -122,21 +122,7 @@
               <w:rPr>
                 <w:b/>
               </w:rPr>
-              <w:t xml:space="preserve">Goals </w:t>
-            </w:r>
-            <w:proofErr w:type="gramStart"/>
-            <w:r>
-              <w:rPr>
-                <w:b/>
-              </w:rPr>
-              <w:t>From</w:t>
-            </w:r>
-            <w:proofErr w:type="gramEnd"/>
-            <w:r>
-              <w:rPr>
-                <w:b/>
-              </w:rPr>
-              <w:t xml:space="preserve"> Last Week (including goals carrying over from weeks prior)</w:t>
+              <w:t>Goals From Last Week (including goals carrying over from weeks prior)</w:t>
             </w:r>
           </w:p>
         </w:tc>
@@ -225,24 +211,28 @@
             <w:tcW w:w="5165" w:type="dxa"/>
           </w:tcPr>
           <w:p>
-            <w:r>
-              <w:t>GUI (Graphical User Interface) Construction</w:t>
-            </w:r>
-          </w:p>
+            <w:pPr>
+              <w:rPr>
+                <w:b/>
+              </w:rPr>
+            </w:pPr>
+            <w:r>
+              <w:rPr>
+                <w:bCs/>
+              </w:rPr>
+              <w:t>Test Octave functionality with the Electrometer</w:t>
+            </w:r>
+          </w:p>
+          <w:p/>
         </w:tc>
         <w:tc>
           <w:tcPr>
             <w:tcW w:w="3197" w:type="dxa"/>
-            <w:shd w:val="clear" w:color="auto" w:fill="A8D08D" w:themeFill="accent6" w:themeFillTint="99"/>
-          </w:tcPr>
-          <w:p>
-            <w:pPr>
-              <w:tabs>
-                <w:tab w:val="left" w:pos="1413"/>
-              </w:tabs>
-            </w:pPr>
-            <w:r>
-              <w:t>Completed</w:t>
+            <w:shd w:val="clear" w:color="auto" w:fill="FFE599" w:themeFill="accent4" w:themeFillTint="66"/>
+          </w:tcPr>
+          <w:p>
+            <w:r>
+              <w:t>In Progress</w:t>
             </w:r>
           </w:p>
         </w:tc>
@@ -272,10 +262,16 @@
               <w:rPr>
                 <w:bCs/>
               </w:rPr>
-              <w:t>Test Octave functionality with the Electrometer</w:t>
-            </w:r>
-          </w:p>
-          <w:p/>
+              <w:t>Figure out how to dual-interface Python with Octave</w:t>
+            </w:r>
+          </w:p>
+          <w:p>
+            <w:pPr>
+              <w:rPr>
+                <w:bCs/>
+              </w:rPr>
+            </w:pPr>
+          </w:p>
         </w:tc>
         <w:tc>
           <w:tcPr>
@@ -314,7 +310,7 @@
               <w:rPr>
                 <w:bCs/>
               </w:rPr>
-              <w:t>Figure out how to dual-interface Python with Octave</w:t>
+              <w:t>Meet as a group to discuss our final report</w:t>
             </w:r>
           </w:p>
           <w:p>
@@ -328,95 +324,336 @@
         <w:tc>
           <w:tcPr>
             <w:tcW w:w="3197" w:type="dxa"/>
-            <w:shd w:val="clear" w:color="auto" w:fill="FFE599" w:themeFill="accent4" w:themeFillTint="66"/>
-          </w:tcPr>
-          <w:p>
-            <w:r>
-              <w:t>In Progress</w:t>
+            <w:shd w:val="clear" w:color="auto" w:fill="C5E0B3" w:themeFill="accent6" w:themeFillTint="66"/>
+          </w:tcPr>
+          <w:p>
+            <w:r>
+              <w:t>Completed</w:t>
+            </w:r>
+          </w:p>
+        </w:tc>
+      </w:tr>
+      <w:tr>
+        <w:tc>
+          <w:tcPr>
+            <w:tcW w:w="988" w:type="dxa"/>
+          </w:tcPr>
+          <w:p>
+            <w:r>
+              <w:t>4</w:t>
+            </w:r>
+          </w:p>
+        </w:tc>
+        <w:tc>
+          <w:tcPr>
+            <w:tcW w:w="5165" w:type="dxa"/>
+          </w:tcPr>
+          <w:p>
+            <w:pPr>
+              <w:rPr>
+                <w:b/>
+              </w:rPr>
+            </w:pPr>
+            <w:r>
+              <w:rPr>
+                <w:bCs/>
+              </w:rPr>
+              <w:t>Finalize the Parts list for order</w:t>
+            </w:r>
+          </w:p>
+          <w:p>
+            <w:pPr>
+              <w:rPr>
+                <w:bCs/>
+              </w:rPr>
+            </w:pPr>
+          </w:p>
+        </w:tc>
+        <w:tc>
+          <w:tcPr>
+            <w:tcW w:w="3197" w:type="dxa"/>
+            <w:shd w:val="clear" w:color="auto" w:fill="C5E0B3" w:themeFill="accent6" w:themeFillTint="66"/>
+          </w:tcPr>
+          <w:p>
+            <w:r>
+              <w:t>Completed</w:t>
             </w:r>
           </w:p>
         </w:tc>
       </w:tr>
     </w:tbl>
     <w:p>
-      <w:bookmarkStart w:id="0" w:name="_GoBack"/>
-      <w:bookmarkEnd w:id="0"/>
-    </w:p>
-    <w:p>
       <w:pPr>
         <w:rPr>
           <w:u w:val="single"/>
         </w:rPr>
       </w:pPr>
+    </w:p>
+    <w:p>
       <w:r>
         <w:rPr>
           <w:u w:val="single"/>
         </w:rPr>
         <w:t>Goal 1</w:t>
       </w:r>
-    </w:p>
-    <w:p>
-      <w:r>
-        <w:t xml:space="preserve">Although not explicitly marked as a goal, in last week’s report, I mentioned that I wanted to have a working GUI demo for our client meeting. I was able to meet that deadline and presented a functionally demo modelled after the client’s specifications. He provided </w:t>
-      </w:r>
-      <w:r>
-        <w:t>some feedback regarding the layout (button configuration) and pointed out some possible additions moving forward. All in all, it was a positive interaction</w:t>
-      </w:r>
-    </w:p>
-    <w:p>
-      <w:pPr>
+      <w:r>
         <w:rPr>
           <w:u w:val="single"/>
         </w:rPr>
-      </w:pPr>
-      <w:r>
+        <w:t xml:space="preserve"> &amp; 2</w:t>
+      </w:r>
+    </w:p>
+    <w:p>
+      <w:r>
+        <w:t>No real progress was made on these two goals as the main focus of the week was finalizing our PowerPoint and rehearsing for our presentation. Last week, I learned about a library called ‘Pythonic’ that allows you to create and call python objects inside Octave. I discussed the possibility of using this approach with the team this week, and I received no objections.</w:t>
+      </w:r>
+    </w:p>
+    <w:p>
+      <w:pPr>
         <w:rPr>
           <w:u w:val="single"/>
         </w:rPr>
-        <w:t>Goal 2</w:t>
-      </w:r>
-    </w:p>
-    <w:p>
-      <w:r>
-        <w:t>Because we struggled to get the electrometer working this week, we did not get around to testing it with Octave instead of MATLAB. That being said, we were able to run the code independently on Octave. This is very promising, as we now know we don’t need to convert the entire 1000-line codebase from MATLAB to another programming language. The one issue I see moving forward is that we will need to find a special driver to allow the Linux system on the Raspberry Pi to communicate with the electromete</w:t>
-      </w:r>
-      <w:r>
-        <w:t>r. We have found some solutions online, but we have not tested them yet.</w:t>
-      </w:r>
-    </w:p>
-    <w:p>
-      <w:pPr>
+      </w:pPr>
+      <w:r>
         <w:rPr>
           <w:u w:val="single"/>
         </w:rPr>
-      </w:pPr>
+        <w:t xml:space="preserve">Goal </w:t>
+      </w:r>
       <w:r>
         <w:rPr>
           <w:u w:val="single"/>
         </w:rPr>
-        <w:t>Goal 3</w:t>
-      </w:r>
-    </w:p>
-    <w:p>
-      <w:r>
-        <w:t>I have found some suggestions online, but I have not tested anything yet. This goal is a very important one for our project, but it will require more familiarity with Octave first.</w:t>
+        <w:t>3</w:t>
+      </w:r>
+    </w:p>
+    <w:p>
+      <w:r>
+        <w:t xml:space="preserve">We met as a group on </w:t>
+      </w:r>
+      <w:r>
+        <w:t>Friday and</w:t>
+      </w:r>
+      <w:r>
+        <w:t xml:space="preserve"> determined we would take a similar approach </w:t>
+      </w:r>
+      <w:r>
+        <w:t xml:space="preserve">to the Final Report as we did with our Straw Man proposal (structure wise). We discussed how it was absolutely necessary to include citations, and the best elements from our presentation. This would include an adjusted Gantt chart, and greater consideration for how many </w:t>
+      </w:r>
+      <w:r>
+        <w:rPr>
+          <w:u w:val="single"/>
+        </w:rPr>
+        <w:t>hours</w:t>
+      </w:r>
+      <w:r>
+        <w:t xml:space="preserve"> each task will take. Dr. Barlage provided very valuable feedback in his feedback email, and after the presentation – we plan to integrate all that advice into our final report. </w:t>
+      </w:r>
+    </w:p>
+    <w:p>
+      <w:pPr>
+        <w:rPr>
+          <w:u w:val="single"/>
+        </w:rPr>
+      </w:pPr>
+      <w:r>
+        <w:rPr>
+          <w:u w:val="single"/>
+        </w:rPr>
+        <w:t xml:space="preserve">Goal </w:t>
+      </w:r>
+      <w:r>
+        <w:rPr>
+          <w:u w:val="single"/>
+        </w:rPr>
+        <w:t>4</w:t>
+      </w:r>
+    </w:p>
+    <w:p>
+      <w:r>
+        <w:t>The group met Friday afternoon to finalize plans for our parts list. This was largely complete, but our client had some suggestions for us after watching the presentation. The suggestions and decisions are summarized below:</w:t>
+      </w:r>
+    </w:p>
+    <w:p>
+      <w:pPr>
+        <w:pStyle w:val="ListParagraph"/>
+      </w:pPr>
+      <w:r>
+        <w:rPr>
+          <w:b/>
+          <w:bCs/>
+        </w:rPr>
+        <w:t>Suggestion:</w:t>
+      </w:r>
+      <w:r>
+        <w:t xml:space="preserve"> Upgrade from a </w:t>
+      </w:r>
+      <w:r>
+        <w:t>7-inch</w:t>
+      </w:r>
+      <w:r>
+        <w:t xml:space="preserve"> touchscreen to a </w:t>
+      </w:r>
+      <w:r>
+        <w:t>10-inch</w:t>
+      </w:r>
+      <w:r>
+        <w:t xml:space="preserve"> touchscreen with greater resolution</w:t>
+      </w:r>
+      <w:r>
+        <w:t>.</w:t>
+      </w:r>
+    </w:p>
+    <w:p>
+      <w:pPr>
+        <w:pStyle w:val="ListParagraph"/>
+      </w:pPr>
+      <w:r>
+        <w:rPr>
+          <w:b/>
+          <w:bCs/>
+        </w:rPr>
+        <w:t xml:space="preserve">Decision: </w:t>
+      </w:r>
+      <w:r>
+        <w:t xml:space="preserve">We decided against this upgrade largely due to the price difference. The link the client sent us was not in Canadian dollars, so </w:t>
+      </w:r>
+      <w:r>
+        <w:t xml:space="preserve">the price difference was actually $80 instead of the $20 difference he initially thought. This $80 increase put us </w:t>
+      </w:r>
+      <w:r>
+        <w:t>uncomfortably</w:t>
+      </w:r>
+      <w:r>
+        <w:t xml:space="preserve"> close to our max budget, </w:t>
+      </w:r>
+      <w:r>
+        <w:lastRenderedPageBreak/>
+        <w:t>so we decided against it. The improvements in resolution</w:t>
+      </w:r>
+      <w:r>
+        <w:t xml:space="preserve"> and size </w:t>
+      </w:r>
+      <w:r>
+        <w:t>are</w:t>
+      </w:r>
+      <w:r>
+        <w:t xml:space="preserve"> not worth the price increase</w:t>
+      </w:r>
+      <w:r>
+        <w:t xml:space="preserve"> when future purchases may still be necessary.</w:t>
+      </w:r>
+    </w:p>
+    <w:p>
+      <w:pPr>
+        <w:pStyle w:val="ListParagraph"/>
+      </w:pPr>
+    </w:p>
+    <w:p>
+      <w:pPr>
+        <w:pStyle w:val="ListParagraph"/>
+      </w:pPr>
+      <w:r>
+        <w:rPr>
+          <w:b/>
+          <w:bCs/>
+        </w:rPr>
+        <w:t>Suggestion:</w:t>
+      </w:r>
+      <w:r>
+        <w:t xml:space="preserve"> Find a new power supply with a faster shipping time.</w:t>
+      </w:r>
+    </w:p>
+    <w:p>
+      <w:pPr>
+        <w:pStyle w:val="ListParagraph"/>
+      </w:pPr>
+      <w:r>
+        <w:rPr>
+          <w:b/>
+          <w:bCs/>
+        </w:rPr>
+        <w:t>Decision:</w:t>
+      </w:r>
+      <w:r>
+        <w:t xml:space="preserve"> This was a great catch by our client. We found a different power supply</w:t>
+      </w:r>
+      <w:r>
+        <w:t xml:space="preserve"> (</w:t>
+      </w:r>
+      <w:hyperlink r:id="rId6" w:history="1">
+        <w:r>
+          <w:rPr>
+            <w:rStyle w:val="Hyperlink"/>
+          </w:rPr>
+          <w:t>The TPP 30-105-J</w:t>
+        </w:r>
+      </w:hyperlink>
+      <w:r>
+        <w:t>)</w:t>
       </w:r>
       <w:r>
         <w:t xml:space="preserve"> </w:t>
       </w:r>
       <w:r>
-        <w:t>The ‘</w:t>
-      </w:r>
-      <w:proofErr w:type="spellStart"/>
-      <w:r>
-        <w:t>mlabwrap</w:t>
-      </w:r>
-      <w:proofErr w:type="spellEnd"/>
-      <w:r>
-        <w:t>’ would let us pass python values and arrays to MATLAB (which would be a good starting point), but the end goal is to directly use Octave. There is also a small project still in development called “Pythonic.” Pythonic is an Octave package that lets you call any python function from Octave.</w:t>
-      </w:r>
-      <w:r>
-        <w:t xml:space="preserve"> Using this would mean the majority of our functional code would be written in Octave rather than Python, but it does present some interesting possibilities. </w:t>
+        <w:t xml:space="preserve">with </w:t>
+      </w:r>
+      <w:r>
+        <w:t>identical functionality that would be ready to ship immediately.</w:t>
+      </w:r>
+    </w:p>
+    <w:p>
+      <w:pPr>
+        <w:pStyle w:val="ListParagraph"/>
+      </w:pPr>
+    </w:p>
+    <w:p>
+      <w:pPr>
+        <w:pStyle w:val="ListParagraph"/>
+      </w:pPr>
+      <w:r>
+        <w:rPr>
+          <w:b/>
+          <w:bCs/>
+        </w:rPr>
+        <w:t xml:space="preserve">Suggestion: </w:t>
+      </w:r>
+      <w:r>
+        <w:t>Upgrade from Raspberry Pi 3B</w:t>
+      </w:r>
+      <w:r>
+        <w:t>+</w:t>
+      </w:r>
+      <w:r>
+        <w:t xml:space="preserve"> to the Raspberry Pi 4B</w:t>
+      </w:r>
+      <w:r>
+        <w:t>.</w:t>
+      </w:r>
+    </w:p>
+    <w:p>
+      <w:pPr>
+        <w:pStyle w:val="ListParagraph"/>
+        <w:spacing w:line="240" w:lineRule="auto"/>
+      </w:pPr>
+      <w:r>
+        <w:rPr>
+          <w:b/>
+          <w:bCs/>
+        </w:rPr>
+        <w:t>Decision:</w:t>
+      </w:r>
+      <w:r>
+        <w:t xml:space="preserve"> </w:t>
+      </w:r>
+      <w:r>
+        <w:t>The group doesn’t think this change is needed or very significant, but we recognize our client is trying to “future-proof” his prototype. We decided to move forward with the upgrade because the price change is not very significant ($</w:t>
+      </w:r>
+      <w:r>
+        <w:t>20</w:t>
+      </w:r>
+      <w:r>
+        <w:t xml:space="preserve"> dollar increase), and we still have a Raspberry Pi 3B as backup if we have any compatibility issues.</w:t>
       </w:r>
     </w:p>
     <w:p>
@@ -434,114 +671,101 @@
     </w:p>
     <w:p>
       <w:r>
-        <w:t xml:space="preserve">This week was quite busy with finals and end of term reports, but our term found the time to meet on several occasions. </w:t>
-      </w:r>
-      <w:r>
-        <w:t xml:space="preserve">Some important accomplishments worth mentioning: </w:t>
+        <w:t xml:space="preserve">This last week was incredibly productive. The group </w:t>
+      </w:r>
+      <w:r>
+        <w:t xml:space="preserve">really </w:t>
+      </w:r>
+      <w:r>
+        <w:t xml:space="preserve">came together for our final presentation, and I think we knocked it out of the park. </w:t>
+      </w:r>
+      <w:r>
+        <w:t xml:space="preserve">While there is still room for improvement, this puts the group in a strong position heading into the final report. </w:t>
+      </w:r>
+      <w:r>
+        <w:t xml:space="preserve">We are still within the budget, and we have a great idea of what we need to do next semester. </w:t>
+      </w:r>
+    </w:p>
+    <w:p>
+      <w:pPr>
+        <w:rPr>
+          <w:b/>
+        </w:rPr>
+      </w:pPr>
+      <w:r>
+        <w:rPr>
+          <w:b/>
+        </w:rPr>
+        <w:t>Goals next week:</w:t>
+      </w:r>
+    </w:p>
+    <w:p>
+      <w:pPr>
+        <w:rPr>
+          <w:bCs/>
+        </w:rPr>
+      </w:pPr>
+      <w:r>
+        <w:rPr>
+          <w:bCs/>
+        </w:rPr>
+        <w:t>Heading into Christmas break I have set some personal goals for myself</w:t>
+      </w:r>
+      <w:r>
+        <w:rPr>
+          <w:bCs/>
+        </w:rPr>
+        <w:t xml:space="preserve"> to complete before next semester</w:t>
+      </w:r>
+      <w:r>
+        <w:rPr>
+          <w:bCs/>
+        </w:rPr>
+        <w:t>:</w:t>
       </w:r>
     </w:p>
     <w:p>
       <w:pPr>
         <w:pStyle w:val="ListParagraph"/>
-        <w:numPr>
-          <w:ilvl w:val="0"/>
-          <w:numId w:val="4"/>
-        </w:numPr>
-      </w:pPr>
-      <w:r>
-        <w:lastRenderedPageBreak/>
-        <w:t xml:space="preserve">We met with Dr. </w:t>
-      </w:r>
-      <w:proofErr w:type="spellStart"/>
-      <w:r>
-        <w:t>Barlage</w:t>
-      </w:r>
-      <w:proofErr w:type="spellEnd"/>
-      <w:r>
-        <w:t xml:space="preserve"> and found a safe place to store the Electrometer</w:t>
-      </w:r>
-    </w:p>
-    <w:p>
-      <w:pPr>
-        <w:pStyle w:val="ListParagraph"/>
-        <w:numPr>
-          <w:ilvl w:val="0"/>
-          <w:numId w:val="4"/>
-        </w:numPr>
-      </w:pPr>
-      <w:r>
-        <w:t xml:space="preserve">We met with the client and readjusted the MATLAB code, and got </w:t>
-      </w:r>
-      <w:r>
-        <w:t xml:space="preserve">the </w:t>
-      </w:r>
-      <w:r>
-        <w:t>Electrometer measurements working again</w:t>
-      </w:r>
-    </w:p>
-    <w:p>
-      <w:r>
-        <w:t>In the group meetings, we discussed what direction to take our Capstone presentation, and which member is assigned with what task. We haven’t coordinated a practice run yet, but our presentation is Tuesday at 6. We have nearly finalized the parts list, and we still have $100 dollars leftover. We thought it would be a good idea to give the group some financial leeway since there may be some necessary additions to the project like a fan to prevent overheating.</w:t>
-      </w:r>
-    </w:p>
-    <w:p>
-      <w:pPr>
-        <w:rPr>
-          <w:b/>
-        </w:rPr>
-      </w:pPr>
-      <w:r>
-        <w:rPr>
-          <w:b/>
-        </w:rPr>
-        <w:t>Goals next week:</w:t>
-      </w:r>
-    </w:p>
-    <w:p>
-      <w:pPr>
-        <w:rPr>
-          <w:bCs/>
-        </w:rPr>
-      </w:pPr>
-      <w:r>
-        <w:rPr>
-          <w:bCs/>
-        </w:rPr>
-        <w:t>Final Exams are coming up shortly, so Capstone will not be our main focus</w:t>
-      </w:r>
-    </w:p>
-    <w:p>
-      <w:pPr>
         <w:numPr>
           <w:ilvl w:val="0"/>
           <w:numId w:val="1"/>
         </w:numPr>
         <w:rPr>
-          <w:b/>
-        </w:rPr>
-      </w:pPr>
-      <w:r>
-        <w:rPr>
           <w:bCs/>
         </w:rPr>
-        <w:t>Meet as a group to discuss our final report</w:t>
-      </w:r>
-    </w:p>
-    <w:p>
-      <w:pPr>
+      </w:pPr>
+      <w:r>
+        <w:rPr>
+          <w:bCs/>
+        </w:rPr>
+        <w:t>Finish con</w:t>
+      </w:r>
+      <w:bookmarkStart w:id="0" w:name="_GoBack"/>
+      <w:bookmarkEnd w:id="0"/>
+      <w:r>
+        <w:rPr>
+          <w:bCs/>
+        </w:rPr>
+        <w:t>structing the GUI with the added number pad option</w:t>
+      </w:r>
+    </w:p>
+    <w:p>
+      <w:pPr>
+        <w:pStyle w:val="ListParagraph"/>
         <w:numPr>
           <w:ilvl w:val="0"/>
           <w:numId w:val="1"/>
         </w:numPr>
         <w:rPr>
-          <w:b/>
-        </w:rPr>
-      </w:pPr>
-      <w:r>
-        <w:rPr>
           <w:bCs/>
         </w:rPr>
-        <w:t>Finalize the Parts list for order</w:t>
+      </w:pPr>
+      <w:r>
+        <w:rPr>
+          <w:bCs/>
+        </w:rPr>
+        <w:t>Create a simple GUI with Python and TkInter frameworks</w:t>
       </w:r>
     </w:p>
     <w:p>
@@ -561,8 +785,7 @@
     <w:p>
       <w:pPr>
         <w:rPr>
-          <w:i/>
-          <w:vertAlign w:val="subscript"/>
+          <w:b/>
         </w:rPr>
       </w:pPr>
       <w:r>
@@ -608,7 +831,7 @@
           <w:b/>
           <w:u w:val="single"/>
         </w:rPr>
-        <w:t>2019-11-25</w:t>
+        <w:t>2019-12-01</w:t>
       </w:r>
     </w:p>
     <w:p>
@@ -713,21 +936,7 @@
               <w:rPr>
                 <w:b/>
               </w:rPr>
-              <w:t xml:space="preserve">Goals </w:t>
-            </w:r>
-            <w:proofErr w:type="gramStart"/>
-            <w:r>
-              <w:rPr>
-                <w:b/>
-              </w:rPr>
-              <w:t>From</w:t>
-            </w:r>
-            <w:proofErr w:type="gramEnd"/>
-            <w:r>
-              <w:rPr>
-                <w:b/>
-              </w:rPr>
-              <w:t xml:space="preserve"> Last Week (including goals carrying over from weeks prior)</w:t>
+              <w:t>Goals From Last Week (including goals carrying over from weeks prior)</w:t>
             </w:r>
           </w:p>
         </w:tc>
@@ -817,20 +1026,14 @@
           </w:tcPr>
           <w:p>
             <w:r>
-              <w:t>GUI</w:t>
-            </w:r>
-            <w:r>
-              <w:t xml:space="preserve"> (Graphical User Interface)</w:t>
-            </w:r>
-            <w:r>
-              <w:t xml:space="preserve"> Construction</w:t>
+              <w:t>GUI (Graphical User Interface) Construction</w:t>
             </w:r>
           </w:p>
         </w:tc>
         <w:tc>
           <w:tcPr>
             <w:tcW w:w="3197" w:type="dxa"/>
-            <w:shd w:val="clear" w:color="auto" w:fill="FFD966" w:themeFill="accent4" w:themeFillTint="99"/>
+            <w:shd w:val="clear" w:color="auto" w:fill="A8D08D" w:themeFill="accent6" w:themeFillTint="99"/>
           </w:tcPr>
           <w:p>
             <w:pPr>
@@ -839,10 +1042,7 @@
               </w:tabs>
             </w:pPr>
             <w:r>
-              <w:t>In Progress</w:t>
-            </w:r>
-            <w:r>
-              <w:t xml:space="preserve"> </w:t>
+              <w:t>Completed</w:t>
             </w:r>
           </w:p>
         </w:tc>
@@ -872,7 +1072,7 @@
               <w:rPr>
                 <w:bCs/>
               </w:rPr>
-              <w:t>Develop a plan for implementing a command interface.</w:t>
+              <w:t>Test Octave functionality with the Electrometer</w:t>
             </w:r>
           </w:p>
           <w:p/>
@@ -880,11 +1080,60 @@
         <w:tc>
           <w:tcPr>
             <w:tcW w:w="3197" w:type="dxa"/>
-            <w:shd w:val="clear" w:color="auto" w:fill="FF241F"/>
-          </w:tcPr>
-          <w:p>
-            <w:r>
-              <w:t>Abandoned</w:t>
+            <w:shd w:val="clear" w:color="auto" w:fill="FFE599" w:themeFill="accent4" w:themeFillTint="66"/>
+          </w:tcPr>
+          <w:p>
+            <w:r>
+              <w:t>In Progress</w:t>
+            </w:r>
+          </w:p>
+        </w:tc>
+      </w:tr>
+      <w:tr>
+        <w:tc>
+          <w:tcPr>
+            <w:tcW w:w="988" w:type="dxa"/>
+          </w:tcPr>
+          <w:p>
+            <w:r>
+              <w:lastRenderedPageBreak/>
+              <w:t>3</w:t>
+            </w:r>
+          </w:p>
+        </w:tc>
+        <w:tc>
+          <w:tcPr>
+            <w:tcW w:w="5165" w:type="dxa"/>
+          </w:tcPr>
+          <w:p>
+            <w:pPr>
+              <w:rPr>
+                <w:b/>
+              </w:rPr>
+            </w:pPr>
+            <w:r>
+              <w:rPr>
+                <w:bCs/>
+              </w:rPr>
+              <w:t>Figure out how to dual-interface Python with Octave</w:t>
+            </w:r>
+          </w:p>
+          <w:p>
+            <w:pPr>
+              <w:rPr>
+                <w:bCs/>
+              </w:rPr>
+            </w:pPr>
+          </w:p>
+        </w:tc>
+        <w:tc>
+          <w:tcPr>
+            <w:tcW w:w="3197" w:type="dxa"/>
+            <w:shd w:val="clear" w:color="auto" w:fill="FFE599" w:themeFill="accent4" w:themeFillTint="66"/>
+          </w:tcPr>
+          <w:p>
+            <w:r>
+              <w:t>In Progress</w:t>
             </w:r>
           </w:p>
         </w:tc>
@@ -906,16 +1155,10 @@
     </w:p>
     <w:p>
       <w:r>
-        <w:t>GUI construction has been largely delegated to me.</w:t>
-      </w:r>
-      <w:r>
-        <w:t xml:space="preserve"> Over the last two weeks, I’ve learned how to use Electron.js, and started building the frontend of the GUI.</w:t>
-      </w:r>
-      <w:r>
-        <w:t xml:space="preserve"> My personal goal is to have a frontend demo ready for our next client meeting (2019-11-27)</w:t>
-      </w:r>
-      <w:r>
-        <w:t>. I am about 3/4 of the way there.</w:t>
+        <w:t xml:space="preserve">Although not explicitly marked as a goal, in last week’s report, I mentioned that I wanted to have a working GUI demo for our client meeting. I was able to meet that deadline and presented a functionally demo modelled after the client’s specifications. He provided </w:t>
+      </w:r>
+      <w:r>
+        <w:t>some feedback regarding the layout (button configuration) and pointed out some possible additions moving forward. All in all, it was a positive interaction</w:t>
       </w:r>
     </w:p>
     <w:p>
@@ -928,174 +1171,121 @@
         <w:rPr>
           <w:u w:val="single"/>
         </w:rPr>
-        <w:t xml:space="preserve">Goal </w:t>
-      </w:r>
-      <w:r>
+        <w:t>Goal 2</w:t>
+      </w:r>
+    </w:p>
+    <w:p>
+      <w:r>
+        <w:t>Because we struggled to get the electrometer working this week, we did not get around to testing it with Octave instead of MATLAB. That being said, we were able to run the code independently on Octave. This is very promising, as we now know we don’t need to convert the entire 1000-line codebase from MATLAB to another programming language. The one issue I see moving forward is that we will need to find a special driver to allow the Linux system on the Raspberry Pi to communicate with the electromete</w:t>
+      </w:r>
+      <w:r>
+        <w:t>r. We have found some solutions online, but we have not tested them yet.</w:t>
+      </w:r>
+    </w:p>
+    <w:p>
+      <w:pPr>
         <w:rPr>
           <w:u w:val="single"/>
         </w:rPr>
-        <w:t>2</w:t>
-      </w:r>
-    </w:p>
-    <w:p>
-      <w:r>
-        <w:lastRenderedPageBreak/>
-        <w:t>Our client has identified this as a stretch goal, and most likely, something to be implemented in later product iterations.</w:t>
-      </w:r>
-    </w:p>
-    <w:p>
-      <w:pPr>
-        <w:rPr>
-          <w:b/>
-        </w:rPr>
-      </w:pPr>
-      <w:r>
-        <w:rPr>
-          <w:b/>
-        </w:rPr>
-        <w:t>Evaluation from last</w:t>
-      </w:r>
-      <w:r>
-        <w:rPr>
-          <w:b/>
-        </w:rPr>
-        <w:t xml:space="preserve"> 2</w:t>
-      </w:r>
-      <w:r>
-        <w:rPr>
-          <w:b/>
-        </w:rPr>
-        <w:t xml:space="preserve"> week</w:t>
-      </w:r>
-      <w:r>
-        <w:rPr>
-          <w:b/>
-        </w:rPr>
-        <w:t>s</w:t>
-      </w:r>
-      <w:r>
-        <w:rPr>
-          <w:b/>
-        </w:rPr>
-        <w:t>:</w:t>
-      </w:r>
-    </w:p>
-    <w:p>
-      <w:r>
-        <w:t xml:space="preserve">Even though the “Goals </w:t>
-      </w:r>
-      <w:proofErr w:type="gramStart"/>
-      <w:r>
-        <w:t>From</w:t>
-      </w:r>
-      <w:proofErr w:type="gramEnd"/>
-      <w:r>
-        <w:t xml:space="preserve"> Last Week” portion don’t show it, t</w:t>
-      </w:r>
-      <w:r>
-        <w:t>he last two weeks were very productive</w:t>
-      </w:r>
-      <w:r>
-        <w:t>.</w:t>
-      </w:r>
-    </w:p>
-    <w:p>
-      <w:r>
-        <w:t xml:space="preserve">At the beginning of reading week, we met with our client. He quickly reviewed what he’s hoping the final product will look like, then pulled out the electrometer. He showed us his MATLAB codebase, and how to use it with the electrometer. </w:t>
-      </w:r>
-      <w:r>
-        <w:t>We successfully ran a few tests using our own computers just in case. We</w:t>
-      </w:r>
-      <w:r>
-        <w:t xml:space="preserve"> started a documentation document for the electrometer, so each member could review/revisit </w:t>
-      </w:r>
-      <w:r>
-        <w:t>the code as it changes, what each function does, and a general protocol for operation.</w:t>
+      </w:pPr>
+      <w:r>
+        <w:rPr>
+          <w:u w:val="single"/>
+        </w:rPr>
+        <w:t>Goal 3</w:t>
+      </w:r>
+    </w:p>
+    <w:p>
+      <w:r>
+        <w:t>I have found some suggestions online, but I have not tested anything yet. This goal is a very important one for our project, but it will require more familiarity with Octave first.</w:t>
       </w:r>
       <w:r>
         <w:t xml:space="preserve"> </w:t>
       </w:r>
-    </w:p>
-    <w:p>
-      <w:pPr>
-        <w:pStyle w:val="Heading1"/>
-        <w:shd w:val="clear" w:color="auto" w:fill="FFFFFF"/>
-        <w:spacing w:before="0" w:after="0" w:line="240" w:lineRule="auto"/>
-        <w:rPr>
-          <w:b w:val="0"/>
+      <w:r>
+        <w:t xml:space="preserve">The ‘mlabwrap’ would let us pass python values and arrays to MATLAB (which would be a good starting point), but the end goal is to directly use Octave. There is also a small project still in development called “Pythonic.” Pythonic is an Octave package that lets you call any python function from Octave. Using this would mean the majority of our functional code would be written in Octave rather than Python, but it does present some interesting possibilities. </w:t>
+      </w:r>
+    </w:p>
+    <w:p>
+      <w:pPr>
+        <w:rPr>
+          <w:b/>
+        </w:rPr>
+      </w:pPr>
+      <w:r>
+        <w:rPr>
+          <w:b/>
+        </w:rPr>
+        <w:t>Evaluation from last week:</w:t>
+      </w:r>
+    </w:p>
+    <w:p>
+      <w:r>
+        <w:t xml:space="preserve">This week was quite busy with finals and end of term reports, but our term found the time to meet on several occasions. </w:t>
+      </w:r>
+      <w:r>
+        <w:t xml:space="preserve">Some important accomplishments worth mentioning: </w:t>
+      </w:r>
+    </w:p>
+    <w:p>
+      <w:pPr>
+        <w:pStyle w:val="ListParagraph"/>
+        <w:numPr>
+          <w:ilvl w:val="0"/>
+          <w:numId w:val="4"/>
+        </w:numPr>
+      </w:pPr>
+      <w:r>
+        <w:t>We met with Dr. Barlage and found a safe place to store the Electrometer</w:t>
+      </w:r>
+    </w:p>
+    <w:p>
+      <w:pPr>
+        <w:pStyle w:val="ListParagraph"/>
+        <w:numPr>
+          <w:ilvl w:val="0"/>
+          <w:numId w:val="4"/>
+        </w:numPr>
+      </w:pPr>
+      <w:r>
+        <w:t xml:space="preserve">We met with the client and readjusted the MATLAB code, and got </w:t>
+      </w:r>
+      <w:r>
+        <w:t xml:space="preserve">the </w:t>
+      </w:r>
+      <w:r>
+        <w:t>Electrometer measurements working again</w:t>
+      </w:r>
+    </w:p>
+    <w:p>
+      <w:r>
+        <w:t>In the group meetings, we discussed what direction to take our Capstone presentation, and which member is assigned with what task. We haven’t coordinated a practice run yet, but our presentation is Tuesday at 6. We have nearly finalized the parts list, and we still have $100 dollars leftover. We thought it would be a good idea to give the group some financial leeway since there may be some necessary additions to the project like a fan to prevent overheating.</w:t>
+      </w:r>
+    </w:p>
+    <w:p>
+      <w:pPr>
+        <w:rPr>
+          <w:b/>
+        </w:rPr>
+      </w:pPr>
+      <w:r>
+        <w:rPr>
+          <w:b/>
+        </w:rPr>
+        <w:t>Goals next week:</w:t>
+      </w:r>
+    </w:p>
+    <w:p>
+      <w:pPr>
+        <w:rPr>
           <w:bCs/>
-          <w:sz w:val="22"/>
-          <w:szCs w:val="22"/>
-        </w:rPr>
-      </w:pPr>
-      <w:r>
-        <w:rPr>
-          <w:b w:val="0"/>
+        </w:rPr>
+      </w:pPr>
+      <w:r>
+        <w:rPr>
           <w:bCs/>
-          <w:sz w:val="22"/>
-          <w:szCs w:val="22"/>
-        </w:rPr>
-        <w:t xml:space="preserve">We also discussed if the probes and power supplies we were initially considering would be good enough for the project. Our client gave us approval to go forward with the </w:t>
-      </w:r>
-      <w:r>
-        <w:rPr>
-          <w:b w:val="0"/>
-          <w:bCs/>
-          <w:color w:val="000000"/>
-          <w:spacing w:val="4"/>
-          <w:sz w:val="22"/>
-          <w:szCs w:val="22"/>
-          <w:u w:val="single"/>
-        </w:rPr>
-        <w:t>Adafruit BME280 Temperature Humidity Pressure Sensor</w:t>
-      </w:r>
-      <w:r>
-        <w:rPr>
-          <w:b w:val="0"/>
-          <w:bCs/>
-          <w:sz w:val="22"/>
-          <w:szCs w:val="22"/>
-        </w:rPr>
-        <w:t>.</w:t>
-      </w:r>
-      <w:r>
-        <w:rPr>
-          <w:b w:val="0"/>
-          <w:bCs/>
-          <w:sz w:val="22"/>
-          <w:szCs w:val="22"/>
-        </w:rPr>
-        <w:t xml:space="preserve"> Power supplies are still in discussion.</w:t>
-      </w:r>
-    </w:p>
-    <w:p/>
-    <w:p>
-      <w:r>
-        <w:t>This project heavily relies on the Raspberry Pi.</w:t>
-      </w:r>
-      <w:r>
-        <w:t xml:space="preserve"> MATLAB can’t be run on a Raspberry Pi, so we were a little uncertain how to get around this. We initially considered using executable files, and converting the code to python (either ourselves, or through online libraries). The second option would’ve been incredibly tedious as our codebase is already more than 1,000 lines long. Luckily, we learned of a software called “Octave” that can be run on Linux. It’s compatible with most MATLAB scripts, so we’re hoping we can use this moving forward. This also presents another challenge: Figuring out how to tell the PI to use Octave scripts at some points, and Python scripts during others. It could be simple, but it could also involve more complex topics like concurrence.</w:t>
-      </w:r>
-    </w:p>
-    <w:p>
-      <w:r>
-        <w:t xml:space="preserve">At the time of writing this, I have familiarized myself with electron.js, and I am about 3/4 done constructing the initial frontend. While this progress is significant, developing the backend will be the most challenging aspect. </w:t>
-      </w:r>
-    </w:p>
-    <w:p>
-      <w:pPr>
-        <w:rPr>
-          <w:b/>
-        </w:rPr>
-      </w:pPr>
-      <w:r>
-        <w:t xml:space="preserve"> </w:t>
-      </w:r>
-      <w:r>
-        <w:rPr>
-          <w:b/>
-        </w:rPr>
-        <w:t xml:space="preserve">Goals next week: </w:t>
+        </w:rPr>
+        <w:t>Final Exams are coming up shortly, so Capstone will not be our main focus</w:t>
       </w:r>
     </w:p>
     <w:p>
@@ -1112,7 +1302,8 @@
         <w:rPr>
           <w:bCs/>
         </w:rPr>
-        <w:t>Test Octave functionality with the Electrometer</w:t>
+        <w:lastRenderedPageBreak/>
+        <w:t>Meet as a group to discuss our final report</w:t>
       </w:r>
     </w:p>
     <w:p>
@@ -1129,7 +1320,7 @@
         <w:rPr>
           <w:bCs/>
         </w:rPr>
-        <w:t>Figure out how to dual-interface Python with Octave</w:t>
+        <w:t>Finalize the Parts list for order</w:t>
       </w:r>
     </w:p>
     <w:p>
@@ -1196,7 +1387,7 @@
           <w:b/>
           <w:u w:val="single"/>
         </w:rPr>
-        <w:t>2019-11-11</w:t>
+        <w:t>2019-11-25</w:t>
       </w:r>
     </w:p>
     <w:p>
@@ -1242,7 +1433,6 @@
         <w:rPr>
           <w:b/>
         </w:rPr>
-        <w:lastRenderedPageBreak/>
         <w:t xml:space="preserve">Group Members: </w:t>
       </w:r>
       <w:r>
@@ -1302,21 +1492,7 @@
               <w:rPr>
                 <w:b/>
               </w:rPr>
-              <w:t xml:space="preserve">Goals </w:t>
-            </w:r>
-            <w:proofErr w:type="gramStart"/>
-            <w:r>
-              <w:rPr>
-                <w:b/>
-              </w:rPr>
-              <w:t>From</w:t>
-            </w:r>
-            <w:proofErr w:type="gramEnd"/>
-            <w:r>
-              <w:rPr>
-                <w:b/>
-              </w:rPr>
-              <w:t xml:space="preserve"> Last Week (including goals carrying over from weeks prior)</w:t>
+              <w:t>Goals From Last Week (including goals carrying over from weeks prior)</w:t>
             </w:r>
           </w:p>
         </w:tc>
@@ -1406,14 +1582,20 @@
           </w:tcPr>
           <w:p>
             <w:r>
-              <w:t>Research picoamp current sources for purchase.</w:t>
+              <w:t>GUI</w:t>
+            </w:r>
+            <w:r>
+              <w:t xml:space="preserve"> (Graphical User Interface)</w:t>
+            </w:r>
+            <w:r>
+              <w:t xml:space="preserve"> Construction</w:t>
             </w:r>
           </w:p>
         </w:tc>
         <w:tc>
           <w:tcPr>
             <w:tcW w:w="3197" w:type="dxa"/>
-            <w:shd w:val="clear" w:color="auto" w:fill="A8D08D" w:themeFill="accent6" w:themeFillTint="99"/>
+            <w:shd w:val="clear" w:color="auto" w:fill="FFD966" w:themeFill="accent4" w:themeFillTint="99"/>
           </w:tcPr>
           <w:p>
             <w:pPr>
@@ -1422,7 +1604,10 @@
               </w:tabs>
             </w:pPr>
             <w:r>
-              <w:t xml:space="preserve">Completed </w:t>
+              <w:t>In Progress</w:t>
+            </w:r>
+            <w:r>
+              <w:t xml:space="preserve"> </w:t>
             </w:r>
           </w:p>
         </w:tc>
@@ -1443,8 +1628,16 @@
             <w:tcW w:w="5165" w:type="dxa"/>
           </w:tcPr>
           <w:p>
-            <w:r>
-              <w:t>Test the Raspberry Pi and touchscreen for compatibility</w:t>
+            <w:pPr>
+              <w:rPr>
+                <w:b/>
+              </w:rPr>
+            </w:pPr>
+            <w:r>
+              <w:rPr>
+                <w:bCs/>
+              </w:rPr>
+              <w:t>Develop a plan for implementing a command interface.</w:t>
             </w:r>
           </w:p>
           <w:p/>
@@ -1452,11 +1645,11 @@
         <w:tc>
           <w:tcPr>
             <w:tcW w:w="3197" w:type="dxa"/>
-            <w:shd w:val="clear" w:color="auto" w:fill="A8D08D" w:themeFill="accent6" w:themeFillTint="99"/>
-          </w:tcPr>
-          <w:p>
-            <w:r>
-              <w:t>Completed</w:t>
+            <w:shd w:val="clear" w:color="auto" w:fill="FF241F"/>
+          </w:tcPr>
+          <w:p>
+            <w:r>
+              <w:t>Abandoned</w:t>
             </w:r>
           </w:p>
         </w:tc>
@@ -1478,23 +1671,16 @@
     </w:p>
     <w:p>
       <w:r>
-        <w:t xml:space="preserve">We have received final confirmation from Dr. </w:t>
-      </w:r>
-      <w:proofErr w:type="spellStart"/>
-      <w:r>
-        <w:t>Barlage</w:t>
-      </w:r>
-      <w:proofErr w:type="spellEnd"/>
-      <w:r>
-        <w:t xml:space="preserve"> that we can use his device to generate </w:t>
-      </w:r>
-      <w:proofErr w:type="spellStart"/>
-      <w:r>
-        <w:t>picoAmp</w:t>
-      </w:r>
-      <w:proofErr w:type="spellEnd"/>
-      <w:r>
-        <w:t xml:space="preserve"> currents.</w:t>
+        <w:t>GUI construction has been largely delegated to me.</w:t>
+      </w:r>
+      <w:r>
+        <w:t xml:space="preserve"> Over the last two weeks, I’ve learned how to use Electron.js, and started building the frontend of the GUI.</w:t>
+      </w:r>
+      <w:r>
+        <w:t xml:space="preserve"> My personal goal is to have a frontend demo ready for our next client meeting (2019-11-27)</w:t>
+      </w:r>
+      <w:r>
+        <w:t>. I am about 3/4 of the way there.</w:t>
       </w:r>
     </w:p>
     <w:p>
@@ -1507,56 +1693,80 @@
         <w:rPr>
           <w:u w:val="single"/>
         </w:rPr>
-        <w:t>Goal 2</w:t>
-      </w:r>
-    </w:p>
-    <w:p>
-      <w:r>
-        <w:t>This week, I used the Raspberry Pi and Touchscreen I have at home to begin testing. Preliminary tests were simply, but effective. I started by connecting the two, and just seeing if the two were compatible. From there I went on to test several programs, the command line, and a simple custom GUI.</w:t>
-      </w:r>
-    </w:p>
-    <w:p>
-      <w:pPr>
-        <w:rPr>
-          <w:b/>
-        </w:rPr>
-      </w:pPr>
-      <w:r>
-        <w:rPr>
-          <w:b/>
-        </w:rPr>
-        <w:t>Evaluation from last week:</w:t>
-      </w:r>
-    </w:p>
-    <w:p>
-      <w:pPr>
-        <w:rPr>
-          <w:vertAlign w:val="subscript"/>
-        </w:rPr>
-      </w:pPr>
-      <w:r>
-        <w:t xml:space="preserve">This week, the group focused on creating </w:t>
-      </w:r>
-      <w:r>
-        <w:t>our “Project Pitch.” This process was our first real test of teamwork, and I think it went very well overal</w:t>
-      </w:r>
-      <w:r>
-        <w:t>l. There were a few moments of conflict, but we were able to resolve them effectively</w:t>
-      </w:r>
-      <w:r>
-        <w:t xml:space="preserve">. It also helped reinforce each member’s role within the group. </w:t>
-      </w:r>
-      <w:r>
-        <w:t xml:space="preserve">Learning to explain the project in simpler terms helped us </w:t>
-      </w:r>
-      <w:r>
-        <w:t xml:space="preserve">better </w:t>
-      </w:r>
-      <w:r>
-        <w:t>understand each</w:t>
-      </w:r>
-      <w:r>
-        <w:t xml:space="preserve"> task within the project.</w:t>
+        <w:t xml:space="preserve">Goal </w:t>
+      </w:r>
+      <w:r>
+        <w:rPr>
+          <w:u w:val="single"/>
+        </w:rPr>
+        <w:t>2</w:t>
+      </w:r>
+    </w:p>
+    <w:p>
+      <w:r>
+        <w:t>Our client has identified this as a stretch goal, and most likely, something to be implemented in later product iterations.</w:t>
+      </w:r>
+    </w:p>
+    <w:p>
+      <w:pPr>
+        <w:rPr>
+          <w:b/>
+        </w:rPr>
+      </w:pPr>
+      <w:r>
+        <w:rPr>
+          <w:b/>
+        </w:rPr>
+        <w:t>Evaluation from last</w:t>
+      </w:r>
+      <w:r>
+        <w:rPr>
+          <w:b/>
+        </w:rPr>
+        <w:t xml:space="preserve"> 2</w:t>
+      </w:r>
+      <w:r>
+        <w:rPr>
+          <w:b/>
+        </w:rPr>
+        <w:t xml:space="preserve"> week</w:t>
+      </w:r>
+      <w:r>
+        <w:rPr>
+          <w:b/>
+        </w:rPr>
+        <w:t>s</w:t>
+      </w:r>
+      <w:r>
+        <w:rPr>
+          <w:b/>
+        </w:rPr>
+        <w:t>:</w:t>
+      </w:r>
+    </w:p>
+    <w:p>
+      <w:r>
+        <w:t>Even though the “Goals From Last Week” portion don’t show it, t</w:t>
+      </w:r>
+      <w:r>
+        <w:t>he last two weeks were very productive</w:t>
+      </w:r>
+      <w:r>
+        <w:t>.</w:t>
+      </w:r>
+    </w:p>
+    <w:p>
+      <w:r>
+        <w:t xml:space="preserve">At the beginning of reading week, we met with our client. He quickly reviewed what he’s hoping the final product will look like, then pulled out the electrometer. He showed us his MATLAB codebase, and how to use it with the electrometer. </w:t>
+      </w:r>
+      <w:r>
+        <w:t>We successfully ran a few tests using our own computers just in case. We</w:t>
+      </w:r>
+      <w:r>
+        <w:t xml:space="preserve"> started a documentation document for the electrometer, so each member could review/revisit </w:t>
+      </w:r>
+      <w:r>
+        <w:t>the code as it changes, what each function does, and a general protocol for operation.</w:t>
       </w:r>
       <w:r>
         <w:t xml:space="preserve"> </w:t>
@@ -1564,10 +1774,80 @@
     </w:p>
     <w:p>
       <w:pPr>
-        <w:rPr>
-          <w:b/>
-        </w:rPr>
-      </w:pPr>
+        <w:pStyle w:val="Heading1"/>
+        <w:shd w:val="clear" w:color="auto" w:fill="FFFFFF"/>
+        <w:spacing w:before="0" w:after="0" w:line="240" w:lineRule="auto"/>
+        <w:rPr>
+          <w:b w:val="0"/>
+          <w:bCs/>
+          <w:sz w:val="22"/>
+          <w:szCs w:val="22"/>
+        </w:rPr>
+      </w:pPr>
+      <w:r>
+        <w:rPr>
+          <w:b w:val="0"/>
+          <w:bCs/>
+          <w:sz w:val="22"/>
+          <w:szCs w:val="22"/>
+        </w:rPr>
+        <w:lastRenderedPageBreak/>
+        <w:t xml:space="preserve">We also discussed if the probes and power supplies we were initially considering would be good enough for the project. Our client gave us approval to go forward with the </w:t>
+      </w:r>
+      <w:r>
+        <w:rPr>
+          <w:b w:val="0"/>
+          <w:bCs/>
+          <w:color w:val="000000"/>
+          <w:spacing w:val="4"/>
+          <w:sz w:val="22"/>
+          <w:szCs w:val="22"/>
+          <w:u w:val="single"/>
+        </w:rPr>
+        <w:t>Adafruit BME280 Temperature Humidity Pressure Sensor</w:t>
+      </w:r>
+      <w:r>
+        <w:rPr>
+          <w:b w:val="0"/>
+          <w:bCs/>
+          <w:sz w:val="22"/>
+          <w:szCs w:val="22"/>
+        </w:rPr>
+        <w:t>.</w:t>
+      </w:r>
+      <w:r>
+        <w:rPr>
+          <w:b w:val="0"/>
+          <w:bCs/>
+          <w:sz w:val="22"/>
+          <w:szCs w:val="22"/>
+        </w:rPr>
+        <w:t xml:space="preserve"> Power supplies are still in discussion.</w:t>
+      </w:r>
+    </w:p>
+    <w:p/>
+    <w:p>
+      <w:r>
+        <w:t>This project heavily relies on the Raspberry Pi.</w:t>
+      </w:r>
+      <w:r>
+        <w:t xml:space="preserve"> MATLAB can’t be run on a Raspberry Pi, so we were a little uncertain how to get around this. We initially considered using executable files, and converting the code to python (either ourselves, or through online libraries). The second option would’ve been incredibly tedious as our codebase is already more than 1,000 lines long. Luckily, we learned of a software called “Octave” that can be run on Linux. It’s compatible with most MATLAB scripts, so we’re hoping we can use this moving forward. This also presents another challenge: Figuring out how to tell the PI to use Octave scripts at some points, and Python scripts during others. It could be simple, but it could also involve more complex topics like concurrence.</w:t>
+      </w:r>
+    </w:p>
+    <w:p>
+      <w:r>
+        <w:t xml:space="preserve">At the time of writing this, I have familiarized myself with electron.js, and I am about 3/4 done constructing the initial frontend. While this progress is significant, developing the backend will be the most challenging aspect. </w:t>
+      </w:r>
+    </w:p>
+    <w:p>
+      <w:pPr>
+        <w:rPr>
+          <w:b/>
+        </w:rPr>
+      </w:pPr>
+      <w:r>
+        <w:t xml:space="preserve"> </w:t>
+      </w:r>
       <w:r>
         <w:rPr>
           <w:b/>
@@ -1586,21 +1866,10 @@
         </w:rPr>
       </w:pPr>
       <w:r>
-        <w:t>Begin building the custom GUI to meet client specifications. No functionality needed, but have everything wireframed, and have a similar layout.</w:t>
-      </w:r>
-    </w:p>
-    <w:p>
-      <w:pPr>
-        <w:numPr>
-          <w:ilvl w:val="1"/>
-          <w:numId w:val="1"/>
-        </w:numPr>
-        <w:rPr>
-          <w:b/>
-        </w:rPr>
-      </w:pPr>
-      <w:r>
-        <w:t>Test with both Python and JavaScript frameworks</w:t>
+        <w:rPr>
+          <w:bCs/>
+        </w:rPr>
+        <w:t>Test Octave functionality with the Electrometer</w:t>
       </w:r>
     </w:p>
     <w:p>
@@ -1617,7 +1886,7 @@
         <w:rPr>
           <w:bCs/>
         </w:rPr>
-        <w:t>Develop a plan for implementing a command interface.</w:t>
+        <w:t>Figure out how to dual-interface Python with Octave</w:t>
       </w:r>
     </w:p>
     <w:p>
@@ -1645,13 +1914,7 @@
         <w:rPr>
           <w:b/>
         </w:rPr>
-        <w:t xml:space="preserve">Concerns: </w:t>
-      </w:r>
-      <w:r>
-        <w:rPr>
-          <w:b/>
-        </w:rPr>
-        <w:t>None</w:t>
+        <w:t>Concerns: None</w:t>
       </w:r>
     </w:p>
     <w:p>
@@ -1690,7 +1953,7 @@
           <w:b/>
           <w:u w:val="single"/>
         </w:rPr>
-        <w:t>2019-11-04</w:t>
+        <w:t>2019-11-11</w:t>
       </w:r>
     </w:p>
     <w:p>
@@ -1736,7 +1999,6 @@
         <w:rPr>
           <w:b/>
         </w:rPr>
-        <w:lastRenderedPageBreak/>
         <w:t xml:space="preserve">Group Members: </w:t>
       </w:r>
       <w:r>
@@ -1796,21 +2058,7 @@
               <w:rPr>
                 <w:b/>
               </w:rPr>
-              <w:t xml:space="preserve">Goals </w:t>
-            </w:r>
-            <w:proofErr w:type="gramStart"/>
-            <w:r>
-              <w:rPr>
-                <w:b/>
-              </w:rPr>
-              <w:t>From</w:t>
-            </w:r>
-            <w:proofErr w:type="gramEnd"/>
-            <w:r>
-              <w:rPr>
-                <w:b/>
-              </w:rPr>
-              <w:t xml:space="preserve"> Last Week (including goals carrying over from weeks prior)</w:t>
+              <w:t>Goals From Last Week (including goals carrying over from weeks prior)</w:t>
             </w:r>
           </w:p>
         </w:tc>
@@ -1899,16 +2147,10 @@
             <w:tcW w:w="5165" w:type="dxa"/>
           </w:tcPr>
           <w:p>
-            <w:pPr>
-              <w:rPr>
-                <w:b/>
-              </w:rPr>
-            </w:pPr>
-            <w:r>
-              <w:t xml:space="preserve">Start developing sub-groups for our team based on specialties and tasks members may accomplish </w:t>
-            </w:r>
-          </w:p>
-          <w:p/>
+            <w:r>
+              <w:t>Research picoamp current sources for purchase.</w:t>
+            </w:r>
+          </w:p>
         </w:tc>
         <w:tc>
           <w:tcPr>
@@ -1916,12 +2158,15 @@
             <w:shd w:val="clear" w:color="auto" w:fill="A8D08D" w:themeFill="accent6" w:themeFillTint="99"/>
           </w:tcPr>
           <w:p>
-            <w:r>
-              <w:t>Completed</w:t>
-            </w:r>
-          </w:p>
-          <w:p/>
-          <w:p/>
+            <w:pPr>
+              <w:tabs>
+                <w:tab w:val="left" w:pos="1413"/>
+              </w:tabs>
+            </w:pPr>
+            <w:r>
+              <w:t xml:space="preserve">Completed </w:t>
+            </w:r>
+          </w:p>
         </w:tc>
       </w:tr>
       <w:tr>
@@ -1941,123 +2186,7 @@
           </w:tcPr>
           <w:p>
             <w:r>
-              <w:t>Research picoamp current sources for purchase.</w:t>
-            </w:r>
-          </w:p>
-        </w:tc>
-        <w:tc>
-          <w:tcPr>
-            <w:tcW w:w="3197" w:type="dxa"/>
-            <w:shd w:val="clear" w:color="auto" w:fill="FFE599"/>
-          </w:tcPr>
-          <w:p>
-            <w:r>
-              <w:t>In Progress</w:t>
-            </w:r>
-          </w:p>
-        </w:tc>
-      </w:tr>
-      <w:tr>
-        <w:tc>
-          <w:tcPr>
-            <w:tcW w:w="988" w:type="dxa"/>
-          </w:tcPr>
-          <w:p>
-            <w:r>
-              <w:t>3</w:t>
-            </w:r>
-          </w:p>
-        </w:tc>
-        <w:tc>
-          <w:tcPr>
-            <w:tcW w:w="5165" w:type="dxa"/>
-          </w:tcPr>
-          <w:p>
-            <w:pPr>
-              <w:spacing w:after="160" w:line="259" w:lineRule="auto"/>
-            </w:pPr>
-            <w:r>
-              <w:t xml:space="preserve">Talk to Dr. </w:t>
-            </w:r>
-            <w:proofErr w:type="spellStart"/>
-            <w:r>
-              <w:t>Barlage</w:t>
-            </w:r>
-            <w:proofErr w:type="spellEnd"/>
-            <w:r>
-              <w:t xml:space="preserve"> about using the picoamp current source in his lab for testing purposes.</w:t>
-            </w:r>
-          </w:p>
-        </w:tc>
-        <w:tc>
-          <w:tcPr>
-            <w:tcW w:w="3197" w:type="dxa"/>
-            <w:shd w:val="clear" w:color="auto" w:fill="A8D08D" w:themeFill="accent6" w:themeFillTint="99"/>
-          </w:tcPr>
-          <w:p>
-            <w:r>
-              <w:t>Completed</w:t>
-            </w:r>
-          </w:p>
-        </w:tc>
-      </w:tr>
-      <w:tr>
-        <w:tc>
-          <w:tcPr>
-            <w:tcW w:w="988" w:type="dxa"/>
-          </w:tcPr>
-          <w:p>
-            <w:r>
-              <w:t>4</w:t>
-            </w:r>
-          </w:p>
-        </w:tc>
-        <w:tc>
-          <w:tcPr>
-            <w:tcW w:w="5165" w:type="dxa"/>
-          </w:tcPr>
-          <w:p>
-            <w:r>
-              <w:t>Meet within 1-2 days of our client meeting to discuss and solidify plans moving forward</w:t>
-            </w:r>
-          </w:p>
-          <w:p/>
-        </w:tc>
-        <w:tc>
-          <w:tcPr>
-            <w:tcW w:w="3197" w:type="dxa"/>
-            <w:shd w:val="clear" w:color="auto" w:fill="A8D08D" w:themeFill="accent6" w:themeFillTint="99"/>
-          </w:tcPr>
-          <w:p>
-            <w:r>
-              <w:t>Completed</w:t>
-            </w:r>
-          </w:p>
-        </w:tc>
-      </w:tr>
-      <w:tr>
-        <w:tc>
-          <w:tcPr>
-            <w:tcW w:w="988" w:type="dxa"/>
-          </w:tcPr>
-          <w:p>
-            <w:r>
-              <w:t>5</w:t>
-            </w:r>
-          </w:p>
-        </w:tc>
-        <w:tc>
-          <w:tcPr>
-            <w:tcW w:w="5165" w:type="dxa"/>
-          </w:tcPr>
-          <w:p>
-            <w:pPr>
-              <w:rPr>
-                <w:b/>
-              </w:rPr>
-            </w:pPr>
-            <w:r>
-              <w:t>Continuous improvement of our proposal</w:t>
+              <w:t>Test the Raspberry Pi and touchscreen for compatibility</w:t>
             </w:r>
           </w:p>
           <w:p/>
@@ -2086,15 +2215,13 @@
         <w:rPr>
           <w:u w:val="single"/>
         </w:rPr>
-        <w:t xml:space="preserve">Goal 1 </w:t>
-      </w:r>
-    </w:p>
-    <w:p>
-      <w:r>
-        <w:t>After meeting with our client this week, we have a much better understanding of his goals, and milestones. This made assigning tasks much simpler.</w:t>
-      </w:r>
-      <w:r>
-        <w:t xml:space="preserve"> Tony and Ion will be responsible for integration of the Ion Chamber and Sensors, Leo is responsible for the Electrometer and the Power Supply, and I will take lead on the Raspberry Pi Controller and Designing the custom GUI for our touch screen. Some tasks may be easier than others, but there is a lot of work to go around – if one person finishes their task early, there are other tasks to complete.</w:t>
+        <w:t>Goal 1</w:t>
+      </w:r>
+    </w:p>
+    <w:p>
+      <w:r>
+        <w:lastRenderedPageBreak/>
+        <w:t>We have received final confirmation from Dr. Barlage that we can use his device to generate picoAmp currents.</w:t>
       </w:r>
     </w:p>
     <w:p>
@@ -2109,139 +2236,60 @@
         </w:rPr>
         <w:t>Goal 2</w:t>
       </w:r>
-      <w:r>
-        <w:rPr>
-          <w:u w:val="single"/>
-        </w:rPr>
+    </w:p>
+    <w:p>
+      <w:r>
+        <w:t>This week, I used the Raspberry Pi and Touchscreen I have at home to begin testing. Preliminary tests were simply, but effective. I started by connecting the two, and just seeing if the two were compatible. From there I went on to test several programs, the command line, and a simple custom GUI.</w:t>
+      </w:r>
+    </w:p>
+    <w:p>
+      <w:pPr>
+        <w:rPr>
+          <w:b/>
+        </w:rPr>
+      </w:pPr>
+      <w:r>
+        <w:rPr>
+          <w:b/>
+        </w:rPr>
+        <w:t>Evaluation from last week:</w:t>
+      </w:r>
+    </w:p>
+    <w:p>
+      <w:pPr>
+        <w:rPr>
+          <w:vertAlign w:val="subscript"/>
+        </w:rPr>
+      </w:pPr>
+      <w:r>
+        <w:t xml:space="preserve">This week, the group focused on creating </w:t>
+      </w:r>
+      <w:r>
+        <w:t>our “Project Pitch.” This process was our first real test of teamwork, and I think it went very well overal</w:t>
+      </w:r>
+      <w:r>
+        <w:t>l. There were a few moments of conflict, but we were able to resolve them effectively</w:t>
+      </w:r>
+      <w:r>
+        <w:t xml:space="preserve">. It also helped reinforce each member’s role within the group. </w:t>
+      </w:r>
+      <w:r>
+        <w:t xml:space="preserve">Learning to explain the project in simpler terms helped us </w:t>
+      </w:r>
+      <w:r>
+        <w:t xml:space="preserve">better </w:t>
+      </w:r>
+      <w:r>
+        <w:t>understand each</w:t>
+      </w:r>
+      <w:r>
+        <w:t xml:space="preserve"> task within the project.</w:t>
+      </w:r>
+      <w:r>
         <w:t xml:space="preserve"> </w:t>
       </w:r>
     </w:p>
     <w:p>
-      <w:r>
-        <w:t xml:space="preserve">This goal is likely to be abandoned next week. </w:t>
-      </w:r>
-      <w:r>
-        <w:t xml:space="preserve">We just need to make sure Dr. </w:t>
-      </w:r>
-      <w:proofErr w:type="spellStart"/>
-      <w:r>
-        <w:t>Barlage’s</w:t>
-      </w:r>
-      <w:proofErr w:type="spellEnd"/>
-      <w:r>
-        <w:t xml:space="preserve"> current source satisfies necessary specifications (at initial glance, it will).</w:t>
-      </w:r>
-    </w:p>
-    <w:p>
-      <w:pPr>
-        <w:rPr>
-          <w:u w:val="single"/>
-        </w:rPr>
-      </w:pPr>
-      <w:r>
-        <w:rPr>
-          <w:u w:val="single"/>
-        </w:rPr>
-        <w:t xml:space="preserve">Goal </w:t>
-      </w:r>
-      <w:r>
-        <w:rPr>
-          <w:u w:val="single"/>
-        </w:rPr>
-        <w:t>3</w:t>
-      </w:r>
-    </w:p>
-    <w:p>
-      <w:pPr>
-        <w:jc w:val="both"/>
-      </w:pPr>
-      <w:r>
-        <w:t xml:space="preserve">During the meeting with our client, Dr. </w:t>
-      </w:r>
-      <w:proofErr w:type="spellStart"/>
-      <w:r>
-        <w:t>Barlage</w:t>
-      </w:r>
-      <w:proofErr w:type="spellEnd"/>
-      <w:r>
-        <w:t xml:space="preserve"> confirmed that an instrument in his lab would satisfy the requirements for our reference </w:t>
-      </w:r>
-      <w:proofErr w:type="spellStart"/>
-      <w:r>
-        <w:t>picoAmp</w:t>
-      </w:r>
-      <w:proofErr w:type="spellEnd"/>
-      <w:r>
-        <w:t xml:space="preserve"> current source.</w:t>
-      </w:r>
-    </w:p>
-    <w:p>
-      <w:pPr>
-        <w:rPr>
-          <w:u w:val="single"/>
-        </w:rPr>
-      </w:pPr>
-      <w:r>
-        <w:rPr>
-          <w:u w:val="single"/>
-        </w:rPr>
-        <w:t>Goal 4</w:t>
-      </w:r>
-      <w:r>
-        <w:rPr>
-          <w:u w:val="single"/>
-        </w:rPr>
-        <w:t xml:space="preserve"> &amp; 5</w:t>
-      </w:r>
-    </w:p>
-    <w:p>
-      <w:r>
-        <w:t>We held a teleconference to go over what was needed four our Straw Man proposal, and our client meeting.</w:t>
-      </w:r>
-    </w:p>
-    <w:p>
-      <w:pPr>
-        <w:rPr>
-          <w:b/>
-        </w:rPr>
-      </w:pPr>
-      <w:r>
-        <w:rPr>
-          <w:b/>
-        </w:rPr>
-        <w:t>Evaluation from last week:</w:t>
-      </w:r>
-    </w:p>
-    <w:p>
-      <w:r>
-        <w:t xml:space="preserve">This week, we submitted our straw man proposal, and met with our client and Dr. </w:t>
-      </w:r>
-      <w:proofErr w:type="spellStart"/>
-      <w:r>
-        <w:t>Barlage</w:t>
-      </w:r>
-      <w:proofErr w:type="spellEnd"/>
-      <w:r>
-        <w:t xml:space="preserve">. I believe our straw man proposal could be much better, especially after meeting with our client (he was </w:t>
-      </w:r>
-      <w:r>
-        <w:t>clearer</w:t>
-      </w:r>
-      <w:r>
-        <w:t xml:space="preserve"> with his expectations for the project). We have been working on the project Pitch/Presentation</w:t>
-      </w:r>
-      <w:r>
-        <w:t xml:space="preserve">, which has also helped us develop a better understanding of our project, and how to engineer it. Trying to explain </w:t>
-      </w:r>
-      <w:r>
-        <w:lastRenderedPageBreak/>
-        <w:t>complex topics in a simple manner has been eye-opening</w:t>
-      </w:r>
-      <w:r>
-        <w:t>, as we need to truly understand each component, and how it works to communicate effectively.</w:t>
-      </w:r>
-    </w:p>
-    <w:p>
       <w:pPr>
         <w:rPr>
           <w:b/>
@@ -2256,14 +2304,30 @@
     </w:p>
     <w:p>
       <w:pPr>
-        <w:pStyle w:val="ListParagraph"/>
         <w:numPr>
           <w:ilvl w:val="0"/>
           <w:numId w:val="1"/>
         </w:numPr>
-      </w:pPr>
-      <w:r>
-        <w:t>Test the Raspberry Pi and touchscreen for compatibility</w:t>
+        <w:rPr>
+          <w:b/>
+        </w:rPr>
+      </w:pPr>
+      <w:r>
+        <w:t>Begin building the custom GUI to meet client specifications. No functionality needed, but have everything wireframed, and have a similar layout.</w:t>
+      </w:r>
+    </w:p>
+    <w:p>
+      <w:pPr>
+        <w:numPr>
+          <w:ilvl w:val="1"/>
+          <w:numId w:val="1"/>
+        </w:numPr>
+        <w:rPr>
+          <w:b/>
+        </w:rPr>
+      </w:pPr>
+      <w:r>
+        <w:t>Test with both Python and JavaScript frameworks</w:t>
       </w:r>
     </w:p>
     <w:p>
@@ -2277,6 +2341,23 @@
         </w:rPr>
       </w:pPr>
       <w:r>
+        <w:rPr>
+          <w:bCs/>
+        </w:rPr>
+        <w:t>Develop a plan for implementing a command interface.</w:t>
+      </w:r>
+    </w:p>
+    <w:p>
+      <w:pPr>
+        <w:numPr>
+          <w:ilvl w:val="0"/>
+          <w:numId w:val="1"/>
+        </w:numPr>
+        <w:rPr>
+          <w:b/>
+        </w:rPr>
+      </w:pPr>
+      <w:r>
         <w:t>All the “In Progress” goals in the table above remain.</w:t>
       </w:r>
     </w:p>
@@ -2293,6 +2374,12 @@
         </w:rPr>
         <w:t xml:space="preserve">Concerns: </w:t>
       </w:r>
+      <w:r>
+        <w:rPr>
+          <w:b/>
+        </w:rPr>
+        <w:t>None</w:t>
+      </w:r>
     </w:p>
     <w:p>
       <w:pPr>
@@ -2330,7 +2417,7 @@
           <w:b/>
           <w:u w:val="single"/>
         </w:rPr>
-        <w:t>2019-10-28</w:t>
+        <w:t>2019-11-04</w:t>
       </w:r>
     </w:p>
     <w:p>
@@ -2435,21 +2522,7 @@
               <w:rPr>
                 <w:b/>
               </w:rPr>
-              <w:t xml:space="preserve">Goals </w:t>
-            </w:r>
-            <w:proofErr w:type="gramStart"/>
-            <w:r>
-              <w:rPr>
-                <w:b/>
-              </w:rPr>
-              <w:t>From</w:t>
-            </w:r>
-            <w:proofErr w:type="gramEnd"/>
-            <w:r>
-              <w:rPr>
-                <w:b/>
-              </w:rPr>
-              <w:t xml:space="preserve"> Last Week (including goals carrying over from weeks prior)</w:t>
+              <w:t>Goals From Last Week (including goals carrying over from weeks prior)</w:t>
             </w:r>
           </w:p>
         </w:tc>
@@ -2552,11 +2625,11 @@
         <w:tc>
           <w:tcPr>
             <w:tcW w:w="3197" w:type="dxa"/>
-            <w:shd w:val="clear" w:color="auto" w:fill="FFE599"/>
-          </w:tcPr>
-          <w:p>
-            <w:r>
-              <w:t>In Progress</w:t>
+            <w:shd w:val="clear" w:color="auto" w:fill="A8D08D" w:themeFill="accent6" w:themeFillTint="99"/>
+          </w:tcPr>
+          <w:p>
+            <w:r>
+              <w:t>Completed</w:t>
             </w:r>
           </w:p>
           <w:p/>
@@ -2616,14 +2689,14 @@
               <w:spacing w:after="160" w:line="259" w:lineRule="auto"/>
             </w:pPr>
             <w:r>
-              <w:t>Coordinate a meeting date with our client for the end of the month.</w:t>
+              <w:t>Talk to Dr. Barlage about using the picoamp current source in his lab for testing purposes.</w:t>
             </w:r>
           </w:p>
         </w:tc>
         <w:tc>
           <w:tcPr>
             <w:tcW w:w="3197" w:type="dxa"/>
-            <w:shd w:val="clear" w:color="auto" w:fill="B6D7A8"/>
+            <w:shd w:val="clear" w:color="auto" w:fill="A8D08D" w:themeFill="accent6" w:themeFillTint="99"/>
           </w:tcPr>
           <w:p>
             <w:r>
@@ -2639,7 +2712,554 @@
           </w:tcPr>
           <w:p>
             <w:r>
+              <w:lastRenderedPageBreak/>
               <w:t>4</w:t>
+            </w:r>
+          </w:p>
+        </w:tc>
+        <w:tc>
+          <w:tcPr>
+            <w:tcW w:w="5165" w:type="dxa"/>
+          </w:tcPr>
+          <w:p>
+            <w:r>
+              <w:t>Meet within 1-2 days of our client meeting to discuss and solidify plans moving forward</w:t>
+            </w:r>
+          </w:p>
+          <w:p/>
+        </w:tc>
+        <w:tc>
+          <w:tcPr>
+            <w:tcW w:w="3197" w:type="dxa"/>
+            <w:shd w:val="clear" w:color="auto" w:fill="A8D08D" w:themeFill="accent6" w:themeFillTint="99"/>
+          </w:tcPr>
+          <w:p>
+            <w:r>
+              <w:t>Completed</w:t>
+            </w:r>
+          </w:p>
+        </w:tc>
+      </w:tr>
+      <w:tr>
+        <w:tc>
+          <w:tcPr>
+            <w:tcW w:w="988" w:type="dxa"/>
+          </w:tcPr>
+          <w:p>
+            <w:r>
+              <w:t>5</w:t>
+            </w:r>
+          </w:p>
+        </w:tc>
+        <w:tc>
+          <w:tcPr>
+            <w:tcW w:w="5165" w:type="dxa"/>
+          </w:tcPr>
+          <w:p>
+            <w:pPr>
+              <w:rPr>
+                <w:b/>
+              </w:rPr>
+            </w:pPr>
+            <w:r>
+              <w:t>Continuous improvement of our proposal</w:t>
+            </w:r>
+          </w:p>
+          <w:p/>
+        </w:tc>
+        <w:tc>
+          <w:tcPr>
+            <w:tcW w:w="3197" w:type="dxa"/>
+            <w:shd w:val="clear" w:color="auto" w:fill="A8D08D" w:themeFill="accent6" w:themeFillTint="99"/>
+          </w:tcPr>
+          <w:p>
+            <w:r>
+              <w:t>Completed</w:t>
+            </w:r>
+          </w:p>
+        </w:tc>
+      </w:tr>
+    </w:tbl>
+    <w:p/>
+    <w:p>
+      <w:pPr>
+        <w:rPr>
+          <w:u w:val="single"/>
+        </w:rPr>
+      </w:pPr>
+      <w:r>
+        <w:rPr>
+          <w:u w:val="single"/>
+        </w:rPr>
+        <w:t xml:space="preserve">Goal 1 </w:t>
+      </w:r>
+    </w:p>
+    <w:p>
+      <w:r>
+        <w:t>After meeting with our client this week, we have a much better understanding of his goals, and milestones. This made assigning tasks much simpler.</w:t>
+      </w:r>
+      <w:r>
+        <w:t xml:space="preserve"> Tony and Ion will be responsible for integration of the Ion Chamber and Sensors, Leo is responsible for the Electrometer and the Power Supply, and I will take lead on the Raspberry Pi Controller and Designing the custom GUI for our touch screen. Some tasks may be easier than others, but there is a lot of work to go around – if one person finishes their task early, there are other tasks to complete.</w:t>
+      </w:r>
+    </w:p>
+    <w:p>
+      <w:pPr>
+        <w:rPr>
+          <w:u w:val="single"/>
+        </w:rPr>
+      </w:pPr>
+      <w:r>
+        <w:rPr>
+          <w:u w:val="single"/>
+        </w:rPr>
+        <w:t>Goal 2</w:t>
+      </w:r>
+      <w:r>
+        <w:rPr>
+          <w:u w:val="single"/>
+        </w:rPr>
+        <w:t xml:space="preserve"> </w:t>
+      </w:r>
+    </w:p>
+    <w:p>
+      <w:r>
+        <w:t xml:space="preserve">This goal is likely to be abandoned next week. </w:t>
+      </w:r>
+      <w:r>
+        <w:t>We just need to make sure Dr. Barlage’s current source satisfies necessary specifications (at initial glance, it will).</w:t>
+      </w:r>
+    </w:p>
+    <w:p>
+      <w:pPr>
+        <w:rPr>
+          <w:u w:val="single"/>
+        </w:rPr>
+      </w:pPr>
+      <w:r>
+        <w:rPr>
+          <w:u w:val="single"/>
+        </w:rPr>
+        <w:t xml:space="preserve">Goal </w:t>
+      </w:r>
+      <w:r>
+        <w:rPr>
+          <w:u w:val="single"/>
+        </w:rPr>
+        <w:t>3</w:t>
+      </w:r>
+    </w:p>
+    <w:p>
+      <w:pPr>
+        <w:jc w:val="both"/>
+      </w:pPr>
+      <w:r>
+        <w:t>During the meeting with our client, Dr. Barlage confirmed that an instrument in his lab would satisfy the requirements for our reference picoAmp current source.</w:t>
+      </w:r>
+    </w:p>
+    <w:p>
+      <w:pPr>
+        <w:rPr>
+          <w:u w:val="single"/>
+        </w:rPr>
+      </w:pPr>
+      <w:r>
+        <w:rPr>
+          <w:u w:val="single"/>
+        </w:rPr>
+        <w:t>Goal 4</w:t>
+      </w:r>
+      <w:r>
+        <w:rPr>
+          <w:u w:val="single"/>
+        </w:rPr>
+        <w:t xml:space="preserve"> &amp; 5</w:t>
+      </w:r>
+    </w:p>
+    <w:p>
+      <w:r>
+        <w:t>We held a teleconference to go over what was needed four our Straw Man proposal, and our client meeting.</w:t>
+      </w:r>
+    </w:p>
+    <w:p>
+      <w:pPr>
+        <w:rPr>
+          <w:b/>
+        </w:rPr>
+      </w:pPr>
+      <w:r>
+        <w:rPr>
+          <w:b/>
+        </w:rPr>
+        <w:t>Evaluation from last week:</w:t>
+      </w:r>
+    </w:p>
+    <w:p>
+      <w:r>
+        <w:t xml:space="preserve">This week, we submitted our straw man proposal, and met with our client and Dr. Barlage. I believe our straw man proposal could be much better, especially after meeting with our client (he was </w:t>
+      </w:r>
+      <w:r>
+        <w:t>clearer</w:t>
+      </w:r>
+      <w:r>
+        <w:t xml:space="preserve"> with his expectations for the project). We have been working on the project Pitch/Presentation</w:t>
+      </w:r>
+      <w:r>
+        <w:t>, which has also helped us develop a better understanding of our project, and how to engineer it. Trying to explain complex topics in a simple manner has been eye-opening</w:t>
+      </w:r>
+      <w:r>
+        <w:t>, as we need to truly understand each component, and how it works to communicate effectively.</w:t>
+      </w:r>
+    </w:p>
+    <w:p>
+      <w:pPr>
+        <w:rPr>
+          <w:b/>
+        </w:rPr>
+      </w:pPr>
+      <w:r>
+        <w:rPr>
+          <w:b/>
+        </w:rPr>
+        <w:t xml:space="preserve">Goals next week: </w:t>
+      </w:r>
+    </w:p>
+    <w:p>
+      <w:pPr>
+        <w:pStyle w:val="ListParagraph"/>
+        <w:numPr>
+          <w:ilvl w:val="0"/>
+          <w:numId w:val="1"/>
+        </w:numPr>
+      </w:pPr>
+      <w:r>
+        <w:t>Test the Raspberry Pi and touchscreen for compatibility</w:t>
+      </w:r>
+    </w:p>
+    <w:p>
+      <w:pPr>
+        <w:numPr>
+          <w:ilvl w:val="0"/>
+          <w:numId w:val="1"/>
+        </w:numPr>
+        <w:rPr>
+          <w:b/>
+        </w:rPr>
+      </w:pPr>
+      <w:r>
+        <w:t>All the “In Progress” goals in the table above remain.</w:t>
+      </w:r>
+    </w:p>
+    <w:p>
+      <w:pPr>
+        <w:rPr>
+          <w:i/>
+          <w:vertAlign w:val="subscript"/>
+        </w:rPr>
+      </w:pPr>
+      <w:r>
+        <w:rPr>
+          <w:b/>
+        </w:rPr>
+        <w:t xml:space="preserve">Concerns: </w:t>
+      </w:r>
+    </w:p>
+    <w:p>
+      <w:pPr>
+        <w:rPr>
+          <w:b/>
+        </w:rPr>
+      </w:pPr>
+      <w:r>
+        <w:rPr>
+          <w:b/>
+        </w:rPr>
+        <w:t>------------------------------------------------------------------------------------------------------------------------------------------</w:t>
+      </w:r>
+    </w:p>
+    <w:p>
+      <w:pPr>
+        <w:spacing w:before="240"/>
+        <w:rPr>
+          <w:b/>
+        </w:rPr>
+      </w:pPr>
+    </w:p>
+    <w:p>
+      <w:pPr>
+        <w:spacing w:before="240"/>
+      </w:pPr>
+      <w:r>
+        <w:rPr>
+          <w:b/>
+        </w:rPr>
+        <w:lastRenderedPageBreak/>
+        <w:t xml:space="preserve">Weekly Report for </w:t>
+      </w:r>
+      <w:r>
+        <w:rPr>
+          <w:b/>
+          <w:u w:val="single"/>
+        </w:rPr>
+        <w:t>2019-10-28</w:t>
+      </w:r>
+    </w:p>
+    <w:p>
+      <w:pPr>
+        <w:rPr>
+          <w:b/>
+        </w:rPr>
+      </w:pPr>
+      <w:r>
+        <w:rPr>
+          <w:b/>
+        </w:rPr>
+        <w:t xml:space="preserve">Student Name: </w:t>
+      </w:r>
+      <w:r>
+        <w:t>Daylen Mackey (1444775)</w:t>
+      </w:r>
+      <w:r>
+        <w:rPr>
+          <w:i/>
+        </w:rPr>
+        <w:t xml:space="preserve"> </w:t>
+      </w:r>
+    </w:p>
+    <w:p>
+      <w:pPr>
+        <w:rPr>
+          <w:i/>
+        </w:rPr>
+      </w:pPr>
+      <w:r>
+        <w:rPr>
+          <w:b/>
+        </w:rPr>
+        <w:t xml:space="preserve">Group Name: </w:t>
+      </w:r>
+      <w:r>
+        <w:t>Milky Way Solutions</w:t>
+      </w:r>
+    </w:p>
+    <w:p>
+      <w:r>
+        <w:rPr>
+          <w:b/>
+        </w:rPr>
+        <w:t xml:space="preserve">Group Members: </w:t>
+      </w:r>
+      <w:r>
+        <w:t xml:space="preserve">Leo Marroquin, Jia Xiang (Tony) Yang, Ian Then </w:t>
+      </w:r>
+    </w:p>
+    <w:p>
+      <w:pPr>
+        <w:rPr>
+          <w:b/>
+        </w:rPr>
+      </w:pPr>
+      <w:r>
+        <w:rPr>
+          <w:b/>
+        </w:rPr>
+        <w:t xml:space="preserve">Progress this week: </w:t>
+      </w:r>
+    </w:p>
+    <w:tbl>
+      <w:tblPr>
+        <w:tblStyle w:val="a5"/>
+        <w:tblW w:w="9350" w:type="dxa"/>
+        <w:tblBorders>
+          <w:top w:val="single" w:sz="4" w:space="0" w:color="000000"/>
+          <w:left w:val="single" w:sz="4" w:space="0" w:color="000000"/>
+          <w:bottom w:val="single" w:sz="4" w:space="0" w:color="000000"/>
+          <w:right w:val="single" w:sz="4" w:space="0" w:color="000000"/>
+          <w:insideH w:val="single" w:sz="4" w:space="0" w:color="000000"/>
+          <w:insideV w:val="single" w:sz="4" w:space="0" w:color="000000"/>
+        </w:tblBorders>
+        <w:tblLayout w:type="fixed"/>
+        <w:tblLook w:val="0400" w:firstRow="0" w:lastRow="0" w:firstColumn="0" w:lastColumn="0" w:noHBand="0" w:noVBand="1"/>
+      </w:tblPr>
+      <w:tblGrid>
+        <w:gridCol w:w="988"/>
+        <w:gridCol w:w="5165"/>
+        <w:gridCol w:w="3197"/>
+      </w:tblGrid>
+      <w:tr>
+        <w:tc>
+          <w:tcPr>
+            <w:tcW w:w="9350" w:type="dxa"/>
+            <w:gridSpan w:val="3"/>
+            <w:tcBorders>
+              <w:bottom w:val="single" w:sz="4" w:space="0" w:color="000000"/>
+            </w:tcBorders>
+          </w:tcPr>
+          <w:p>
+            <w:pPr>
+              <w:jc w:val="center"/>
+              <w:rPr>
+                <w:b/>
+              </w:rPr>
+            </w:pPr>
+            <w:r>
+              <w:rPr>
+                <w:b/>
+              </w:rPr>
+              <w:t>Goals From Last Week (including goals carrying over from weeks prior)</w:t>
+            </w:r>
+          </w:p>
+        </w:tc>
+      </w:tr>
+      <w:tr>
+        <w:tc>
+          <w:tcPr>
+            <w:tcW w:w="988" w:type="dxa"/>
+            <w:tcBorders>
+              <w:top w:val="single" w:sz="4" w:space="0" w:color="000000"/>
+            </w:tcBorders>
+            <w:shd w:val="clear" w:color="auto" w:fill="BFBFBF"/>
+          </w:tcPr>
+          <w:p>
+            <w:pPr>
+              <w:rPr>
+                <w:b/>
+              </w:rPr>
+            </w:pPr>
+            <w:r>
+              <w:rPr>
+                <w:b/>
+              </w:rPr>
+              <w:t>Goal #</w:t>
+            </w:r>
+          </w:p>
+        </w:tc>
+        <w:tc>
+          <w:tcPr>
+            <w:tcW w:w="5165" w:type="dxa"/>
+            <w:tcBorders>
+              <w:top w:val="single" w:sz="4" w:space="0" w:color="000000"/>
+            </w:tcBorders>
+            <w:shd w:val="clear" w:color="auto" w:fill="BFBFBF"/>
+          </w:tcPr>
+          <w:p>
+            <w:pPr>
+              <w:rPr>
+                <w:b/>
+              </w:rPr>
+            </w:pPr>
+            <w:r>
+              <w:rPr>
+                <w:b/>
+              </w:rPr>
+              <w:t>Goal</w:t>
+            </w:r>
+          </w:p>
+        </w:tc>
+        <w:tc>
+          <w:tcPr>
+            <w:tcW w:w="3197" w:type="dxa"/>
+            <w:tcBorders>
+              <w:top w:val="single" w:sz="4" w:space="0" w:color="000000"/>
+            </w:tcBorders>
+            <w:shd w:val="clear" w:color="auto" w:fill="BFBFBF"/>
+          </w:tcPr>
+          <w:p>
+            <w:pPr>
+              <w:rPr>
+                <w:b/>
+              </w:rPr>
+            </w:pPr>
+            <w:r>
+              <w:rPr>
+                <w:b/>
+              </w:rPr>
+              <w:t>Status</w:t>
+            </w:r>
+          </w:p>
+        </w:tc>
+      </w:tr>
+      <w:tr>
+        <w:tc>
+          <w:tcPr>
+            <w:tcW w:w="988" w:type="dxa"/>
+          </w:tcPr>
+          <w:p>
+            <w:r>
+              <w:t>1</w:t>
+            </w:r>
+          </w:p>
+        </w:tc>
+        <w:tc>
+          <w:tcPr>
+            <w:tcW w:w="5165" w:type="dxa"/>
+          </w:tcPr>
+          <w:p>
+            <w:pPr>
+              <w:rPr>
+                <w:b/>
+              </w:rPr>
+            </w:pPr>
+            <w:r>
+              <w:t xml:space="preserve">Start developing sub-groups for our team based on specialties and tasks members may accomplish </w:t>
+            </w:r>
+          </w:p>
+          <w:p/>
+        </w:tc>
+        <w:tc>
+          <w:tcPr>
+            <w:tcW w:w="3197" w:type="dxa"/>
+            <w:shd w:val="clear" w:color="auto" w:fill="FFE599"/>
+          </w:tcPr>
+          <w:p>
+            <w:r>
+              <w:t>In Progress</w:t>
+            </w:r>
+          </w:p>
+          <w:p/>
+          <w:p/>
+        </w:tc>
+      </w:tr>
+      <w:tr>
+        <w:tc>
+          <w:tcPr>
+            <w:tcW w:w="988" w:type="dxa"/>
+          </w:tcPr>
+          <w:p>
+            <w:r>
+              <w:t>2</w:t>
+            </w:r>
+          </w:p>
+        </w:tc>
+        <w:tc>
+          <w:tcPr>
+            <w:tcW w:w="5165" w:type="dxa"/>
+          </w:tcPr>
+          <w:p>
+            <w:r>
+              <w:t>Research picoamp current sources for purchase.</w:t>
+            </w:r>
+          </w:p>
+        </w:tc>
+        <w:tc>
+          <w:tcPr>
+            <w:tcW w:w="3197" w:type="dxa"/>
+            <w:shd w:val="clear" w:color="auto" w:fill="FFE599"/>
+          </w:tcPr>
+          <w:p>
+            <w:r>
+              <w:t>In Progress</w:t>
+            </w:r>
+          </w:p>
+        </w:tc>
+      </w:tr>
+      <w:tr>
+        <w:tc>
+          <w:tcPr>
+            <w:tcW w:w="988" w:type="dxa"/>
+          </w:tcPr>
+          <w:p>
+            <w:r>
+              <w:t>3</w:t>
             </w:r>
           </w:p>
         </w:tc>
@@ -2652,15 +3272,43 @@
               <w:spacing w:after="160" w:line="259" w:lineRule="auto"/>
             </w:pPr>
             <w:r>
-              <w:t xml:space="preserve">Talk to Dr. </w:t>
-            </w:r>
-            <w:proofErr w:type="spellStart"/>
-            <w:r>
-              <w:t>Barlage</w:t>
-            </w:r>
-            <w:proofErr w:type="spellEnd"/>
-            <w:r>
-              <w:t xml:space="preserve"> about using the picoamp current source in his lab for testing purposes.</w:t>
+              <w:t>Coordinate a meeting date with our client for the end of the month.</w:t>
+            </w:r>
+          </w:p>
+        </w:tc>
+        <w:tc>
+          <w:tcPr>
+            <w:tcW w:w="3197" w:type="dxa"/>
+            <w:shd w:val="clear" w:color="auto" w:fill="B6D7A8"/>
+          </w:tcPr>
+          <w:p>
+            <w:r>
+              <w:t>Completed</w:t>
+            </w:r>
+          </w:p>
+        </w:tc>
+      </w:tr>
+      <w:tr>
+        <w:tc>
+          <w:tcPr>
+            <w:tcW w:w="988" w:type="dxa"/>
+          </w:tcPr>
+          <w:p>
+            <w:r>
+              <w:t>4</w:t>
+            </w:r>
+          </w:p>
+        </w:tc>
+        <w:tc>
+          <w:tcPr>
+            <w:tcW w:w="5165" w:type="dxa"/>
+          </w:tcPr>
+          <w:p>
+            <w:pPr>
+              <w:spacing w:after="160" w:line="259" w:lineRule="auto"/>
+            </w:pPr>
+            <w:r>
+              <w:t>Talk to Dr. Barlage about using the picoamp current source in his lab for testing purposes.</w:t>
             </w:r>
           </w:p>
         </w:tc>
@@ -2711,15 +3359,7 @@
     </w:p>
     <w:p>
       <w:r>
-        <w:t xml:space="preserve">We have been looking at picoamp current sources for purchase offered through online distributors/manufacturers such as Texas Instruments. This may be an unnecessary </w:t>
-      </w:r>
-      <w:proofErr w:type="gramStart"/>
-      <w:r>
-        <w:t>pursuit, and</w:t>
-      </w:r>
-      <w:proofErr w:type="gramEnd"/>
-      <w:r>
-        <w:t xml:space="preserve"> may be abandoned in the coming weeks.</w:t>
+        <w:t>We have been looking at picoamp current sources for purchase offered through online distributors/manufacturers such as Texas Instruments. This may be an unnecessary pursuit, and may be abandoned in the coming weeks.</w:t>
       </w:r>
     </w:p>
     <w:p>
@@ -2740,83 +3380,59 @@
         <w:jc w:val="both"/>
       </w:pPr>
       <w:r>
+        <w:t>We scheduled a client meeting with Dr. Barlage, and our client. Topics discussed will include, IP, an NDA, and overall project design.</w:t>
+      </w:r>
+    </w:p>
+    <w:p>
+      <w:pPr>
+        <w:rPr>
+          <w:u w:val="single"/>
+        </w:rPr>
+      </w:pPr>
+      <w:r>
+        <w:rPr>
+          <w:u w:val="single"/>
+        </w:rPr>
+        <w:t>Goal 4</w:t>
+      </w:r>
+    </w:p>
+    <w:p>
+      <w:pPr>
+        <w:jc w:val="both"/>
+      </w:pPr>
+      <w:r>
+        <w:t>Dr. Barlage has given us the go-ahead to use his equipment, we need to confirm the functionality though.</w:t>
+      </w:r>
+    </w:p>
+    <w:p>
+      <w:pPr>
+        <w:rPr>
+          <w:b/>
+        </w:rPr>
+      </w:pPr>
+      <w:r>
+        <w:rPr>
+          <w:b/>
+        </w:rPr>
+        <w:t>Evaluation from last week:</w:t>
+      </w:r>
+    </w:p>
+    <w:p>
+      <w:r>
+        <w:t>This week was very busy as 3 of the 4 members had 2 or more midterms. I was unable to attend this week’s lab meeting, but I called in from the airport to listen. Our group scheduled another teleconference in which we discussed our strawman proposal -- it was a highly productive meeting, and I’m confident we can do some great things moving forward. We also coordinated a meeting with our client and Dr. Barlage to meet and discuss some topics that we are not well versed in (IP and NDAs).</w:t>
+      </w:r>
+    </w:p>
+    <w:p>
+      <w:pPr>
+        <w:rPr>
+          <w:b/>
+        </w:rPr>
+      </w:pPr>
+      <w:r>
+        <w:rPr>
+          <w:b/>
+        </w:rPr>
         <w:lastRenderedPageBreak/>
-        <w:t xml:space="preserve">We scheduled a client meeting with Dr. </w:t>
-      </w:r>
-      <w:proofErr w:type="spellStart"/>
-      <w:r>
-        <w:t>Barlage</w:t>
-      </w:r>
-      <w:proofErr w:type="spellEnd"/>
-      <w:r>
-        <w:t>, and our client. Topics discussed will include, IP, an NDA, and overall project design.</w:t>
-      </w:r>
-    </w:p>
-    <w:p>
-      <w:pPr>
-        <w:rPr>
-          <w:u w:val="single"/>
-        </w:rPr>
-      </w:pPr>
-      <w:r>
-        <w:rPr>
-          <w:u w:val="single"/>
-        </w:rPr>
-        <w:t>Goal 4</w:t>
-      </w:r>
-    </w:p>
-    <w:p>
-      <w:pPr>
-        <w:jc w:val="both"/>
-      </w:pPr>
-      <w:r>
-        <w:t xml:space="preserve">Dr. </w:t>
-      </w:r>
-      <w:proofErr w:type="spellStart"/>
-      <w:r>
-        <w:t>Barlage</w:t>
-      </w:r>
-      <w:proofErr w:type="spellEnd"/>
-      <w:r>
-        <w:t xml:space="preserve"> has given us the go-ahead to use his equipment, we need to confirm the functionality though.</w:t>
-      </w:r>
-    </w:p>
-    <w:p>
-      <w:pPr>
-        <w:rPr>
-          <w:b/>
-        </w:rPr>
-      </w:pPr>
-      <w:r>
-        <w:rPr>
-          <w:b/>
-        </w:rPr>
-        <w:t>Evaluation from last week:</w:t>
-      </w:r>
-    </w:p>
-    <w:p>
-      <w:r>
-        <w:t xml:space="preserve">This week was very busy as 3 of the 4 members had 2 or more midterms. I was unable to attend this week’s lab meeting, but I called in from the airport to listen. Our group scheduled another teleconference in which we discussed our strawman proposal -- it was a highly productive meeting, and I’m confident we can do some great things moving forward. We also coordinated a meeting with our client and Dr. </w:t>
-      </w:r>
-      <w:proofErr w:type="spellStart"/>
-      <w:r>
-        <w:t>Barlage</w:t>
-      </w:r>
-      <w:proofErr w:type="spellEnd"/>
-      <w:r>
-        <w:t xml:space="preserve"> to meet and discuss some topics that we are not well versed in (IP and NDAs).</w:t>
-      </w:r>
-    </w:p>
-    <w:p>
-      <w:pPr>
-        <w:rPr>
-          <w:b/>
-        </w:rPr>
-      </w:pPr>
-      <w:r>
-        <w:rPr>
-          <w:b/>
-        </w:rPr>
         <w:t xml:space="preserve">Goals next week: </w:t>
       </w:r>
     </w:p>
@@ -3016,21 +3632,7 @@
               <w:rPr>
                 <w:b/>
               </w:rPr>
-              <w:t xml:space="preserve">Goals </w:t>
-            </w:r>
-            <w:proofErr w:type="gramStart"/>
-            <w:r>
-              <w:rPr>
-                <w:b/>
-              </w:rPr>
-              <w:t>From</w:t>
-            </w:r>
-            <w:proofErr w:type="gramEnd"/>
-            <w:r>
-              <w:rPr>
-                <w:b/>
-              </w:rPr>
-              <w:t xml:space="preserve"> Last Week (including goals carrying over from weeks prior)</w:t>
+              <w:t>Goals From Last Week (including goals carrying over from weeks prior)</w:t>
             </w:r>
           </w:p>
         </w:tc>
@@ -3197,15 +3799,7 @@
     </w:p>
     <w:p>
       <w:r>
-        <w:t xml:space="preserve">We are at the same stage for this goal as we were last week. We have a general understanding of what each member’s roles will </w:t>
-      </w:r>
-      <w:proofErr w:type="gramStart"/>
-      <w:r>
-        <w:t>be, but</w:t>
-      </w:r>
-      <w:proofErr w:type="gramEnd"/>
-      <w:r>
-        <w:t xml:space="preserve"> will have more set ideas once we begin design.</w:t>
+        <w:t>We are at the same stage for this goal as we were last week. We have a general understanding of what each member’s roles will be, but will have more set ideas once we begin design.</w:t>
       </w:r>
     </w:p>
     <w:p>
@@ -3218,67 +3812,51 @@
         <w:rPr>
           <w:u w:val="single"/>
         </w:rPr>
+        <w:t>Goal 2</w:t>
+      </w:r>
+    </w:p>
+    <w:p>
+      <w:pPr>
+        <w:jc w:val="both"/>
+      </w:pPr>
+      <w:r>
+        <w:t>We have been looking at picoamp current sources for purchase offered through online distributors/manufacturers such as Texas Instruments. (See “Evaluation from last week” for more details)</w:t>
+      </w:r>
+    </w:p>
+    <w:p>
+      <w:pPr>
+        <w:rPr>
+          <w:b/>
+        </w:rPr>
+      </w:pPr>
+      <w:r>
+        <w:rPr>
+          <w:b/>
+        </w:rPr>
+        <w:t>Evaluation from last week:</w:t>
+      </w:r>
+    </w:p>
+    <w:p>
+      <w:r>
+        <w:t>With more midterms this week, the group did not make an impressive amount of progress. We did however continue communications with our client, and look to schedule another meeting for the end of the month. Ian managed to make time to go to our client’s seminar, and apparently learned quite a bit. Ian plans to tell us about it Monday.</w:t>
+      </w:r>
+    </w:p>
+    <w:p>
+      <w:r>
+        <w:t xml:space="preserve">Our client purchased 2 Terra-Ohm resistors, and will use these to try and build a reference current source. We are not sure how noise will impact the result, but it will be an interesting experiment. </w:t>
+      </w:r>
+    </w:p>
+    <w:p>
+      <w:pPr>
+        <w:rPr>
+          <w:b/>
+        </w:rPr>
+      </w:pPr>
+      <w:r>
+        <w:rPr>
+          <w:b/>
+        </w:rPr>
         <w:lastRenderedPageBreak/>
-        <w:t>Goal 2</w:t>
-      </w:r>
-    </w:p>
-    <w:p>
-      <w:pPr>
-        <w:jc w:val="both"/>
-      </w:pPr>
-      <w:r>
-        <w:t>We have been looking at picoamp current sources for purchase offered through online distributors/manufacturers such as Texas Instruments. (See “Evaluation from last week” for more details)</w:t>
-      </w:r>
-    </w:p>
-    <w:p>
-      <w:pPr>
-        <w:rPr>
-          <w:b/>
-        </w:rPr>
-      </w:pPr>
-      <w:r>
-        <w:rPr>
-          <w:b/>
-        </w:rPr>
-        <w:t>Evaluation from last week:</w:t>
-      </w:r>
-    </w:p>
-    <w:p>
-      <w:r>
-        <w:t xml:space="preserve">With more midterms this week, the group did not make an impressive amount of progress. We did however continue communications with our </w:t>
-      </w:r>
-      <w:proofErr w:type="gramStart"/>
-      <w:r>
-        <w:t>client, and</w:t>
-      </w:r>
-      <w:proofErr w:type="gramEnd"/>
-      <w:r>
-        <w:t xml:space="preserve"> look to schedule another meeting for the end of the month. Ian managed to make time to go to our client’s seminar, and apparently learned quite a bit. Ian plans to tell us about it Monday.</w:t>
-      </w:r>
-    </w:p>
-    <w:p>
-      <w:r>
-        <w:t xml:space="preserve">Our client purchased 2 Terra-Ohm </w:t>
-      </w:r>
-      <w:proofErr w:type="gramStart"/>
-      <w:r>
-        <w:t>resistors, and</w:t>
-      </w:r>
-      <w:proofErr w:type="gramEnd"/>
-      <w:r>
-        <w:t xml:space="preserve"> will use these to try and build a reference current source. We are not sure how noise will impact the result, but it will be an interesting experiment. </w:t>
-      </w:r>
-    </w:p>
-    <w:p>
-      <w:pPr>
-        <w:rPr>
-          <w:b/>
-        </w:rPr>
-      </w:pPr>
-      <w:r>
-        <w:rPr>
-          <w:b/>
-        </w:rPr>
         <w:t xml:space="preserve">Goals next week: </w:t>
       </w:r>
     </w:p>
@@ -3314,15 +3892,7 @@
         </w:numPr>
       </w:pPr>
       <w:r>
-        <w:t xml:space="preserve">Talk to Dr. </w:t>
-      </w:r>
-      <w:proofErr w:type="spellStart"/>
-      <w:r>
-        <w:t>Barlage</w:t>
-      </w:r>
-      <w:proofErr w:type="spellEnd"/>
-      <w:r>
-        <w:t xml:space="preserve"> about using the picoamp current source in his lab for testing purposes.</w:t>
+        <w:t>Talk to Dr. Barlage about using the picoamp current source in his lab for testing purposes.</w:t>
       </w:r>
     </w:p>
     <w:p>
@@ -3486,21 +4056,7 @@
               <w:rPr>
                 <w:b/>
               </w:rPr>
-              <w:t xml:space="preserve">Goals </w:t>
-            </w:r>
-            <w:proofErr w:type="gramStart"/>
-            <w:r>
-              <w:rPr>
-                <w:b/>
-              </w:rPr>
-              <w:t>From</w:t>
-            </w:r>
-            <w:proofErr w:type="gramEnd"/>
-            <w:r>
-              <w:rPr>
-                <w:b/>
-              </w:rPr>
-              <w:t xml:space="preserve"> Last Week (including goals carrying over from weeks prior)</w:t>
+              <w:t>Goals From Last Week (including goals carrying over from weeks prior)</w:t>
             </w:r>
           </w:p>
         </w:tc>
@@ -3590,15 +4146,7 @@
           </w:tcPr>
           <w:p>
             <w:r>
-              <w:t xml:space="preserve">Narrow </w:t>
-            </w:r>
-            <w:proofErr w:type="spellStart"/>
-            <w:r>
-              <w:t>idea list</w:t>
-            </w:r>
-            <w:proofErr w:type="spellEnd"/>
-            <w:r>
-              <w:t xml:space="preserve"> down to 5 strong ideas</w:t>
+              <w:t>Narrow idea list down to 5 strong ideas</w:t>
             </w:r>
           </w:p>
         </w:tc>
@@ -3744,16 +4292,7 @@
     </w:p>
     <w:p>
       <w:r>
-        <w:lastRenderedPageBreak/>
-        <w:t xml:space="preserve">These two goals were abandoned as we have decided to pursue the “Ion Chamber Calibration Device.” Dr. </w:t>
-      </w:r>
-      <w:proofErr w:type="spellStart"/>
-      <w:r>
-        <w:t>Barlage</w:t>
-      </w:r>
-      <w:proofErr w:type="spellEnd"/>
-      <w:r>
-        <w:t xml:space="preserve"> has provided us with final confirmation. </w:t>
+        <w:t xml:space="preserve">These two goals were abandoned as we have decided to pursue the “Ion Chamber Calibration Device.” Dr. Barlage has provided us with final confirmation. </w:t>
       </w:r>
     </w:p>
     <w:p>
@@ -3815,28 +4354,12 @@
     </w:p>
     <w:p>
       <w:r>
-        <w:t xml:space="preserve">We met with our client for the first time on Monday and had a very positive experience. Dr. </w:t>
-      </w:r>
-      <w:proofErr w:type="spellStart"/>
-      <w:r>
-        <w:t>Jans</w:t>
-      </w:r>
-      <w:proofErr w:type="spellEnd"/>
-      <w:r>
-        <w:t xml:space="preserve"> is an incredibly bright, passionate, and organized client. After the client meeting, and team discussion on Tuesday, we wholeheartedly believe we can bring this project to completion, and potentially reach some of his stretch goals. </w:t>
-      </w:r>
-    </w:p>
-    <w:p>
-      <w:r>
-        <w:t xml:space="preserve">The biggest challenge may be implementing a picoamp current source. Our client initially discussed the idea of using a simple Tera-Ohm resistor, but we believe there will be far too much noise to make any accurate measurements. Dr. </w:t>
-      </w:r>
-      <w:proofErr w:type="spellStart"/>
-      <w:r>
-        <w:t>Barlage</w:t>
-      </w:r>
-      <w:proofErr w:type="spellEnd"/>
-      <w:r>
-        <w:t xml:space="preserve"> believes it’s possible to construct, admits it would be incredibly challenging. Our Technical Mentor (Saeed Ansari) suggests purchasing the current source instead of trying to build it. He believes designing and building a picoamp current source to be more similar to a PhD project as opposed to a capstone. Saeed also spoke with another Integrated Circuits PhD, who also suggests the same thing.</w:t>
+        <w:t xml:space="preserve">We met with our client for the first time on Monday and had a very positive experience. Dr. Jans is an incredibly bright, passionate, and organized client. After the client meeting, and team discussion on Tuesday, we wholeheartedly believe we can bring this project to completion, and potentially reach some of his stretch goals. </w:t>
+      </w:r>
+    </w:p>
+    <w:p>
+      <w:r>
+        <w:t>The biggest challenge may be implementing a picoamp current source. Our client initially discussed the idea of using a simple Tera-Ohm resistor, but we believe there will be far too much noise to make any accurate measurements. Dr. Barlage believes it’s possible to construct, admits it would be incredibly challenging. Our Technical Mentor (Saeed Ansari) suggests purchasing the current source instead of trying to build it. He believes designing and building a picoamp current source to be more similar to a PhD project as opposed to a capstone. Saeed also spoke with another Integrated Circuits PhD, who also suggests the same thing.</w:t>
       </w:r>
     </w:p>
     <w:p>
@@ -3927,15 +4450,7 @@
         <w:t xml:space="preserve">Concerns:  </w:t>
       </w:r>
       <w:r>
-        <w:t xml:space="preserve">Our project includes the use of 400 V supplies. I find this frightening. I hope </w:t>
-      </w:r>
-      <w:proofErr w:type="spellStart"/>
-      <w:r>
-        <w:t>Barlage</w:t>
-      </w:r>
-      <w:proofErr w:type="spellEnd"/>
-      <w:r>
-        <w:t xml:space="preserve"> will host a lecture on how to handle high voltage power supplies.</w:t>
+        <w:t>Our project includes the use of 400 V supplies. I find this frightening. I hope Barlage will host a lecture on how to handle high voltage power supplies.</w:t>
       </w:r>
     </w:p>
     <w:p>
@@ -3987,7 +4502,6 @@
         <w:rPr>
           <w:b/>
         </w:rPr>
-        <w:lastRenderedPageBreak/>
         <w:t xml:space="preserve">Student Name: </w:t>
       </w:r>
       <w:r>
@@ -4080,21 +4594,7 @@
               <w:rPr>
                 <w:b/>
               </w:rPr>
-              <w:t xml:space="preserve">Goals </w:t>
-            </w:r>
-            <w:proofErr w:type="gramStart"/>
-            <w:r>
-              <w:rPr>
-                <w:b/>
-              </w:rPr>
-              <w:t>From</w:t>
-            </w:r>
-            <w:proofErr w:type="gramEnd"/>
-            <w:r>
-              <w:rPr>
-                <w:b/>
-              </w:rPr>
-              <w:t xml:space="preserve"> Last Week (including goals carrying over from weeks prior)</w:t>
+              <w:t>Goals From Last Week (including goals carrying over from weeks prior)</w:t>
             </w:r>
           </w:p>
         </w:tc>
@@ -4184,15 +4684,7 @@
           </w:tcPr>
           <w:p>
             <w:r>
-              <w:t xml:space="preserve">Narrow </w:t>
-            </w:r>
-            <w:proofErr w:type="spellStart"/>
-            <w:r>
-              <w:t>idea list</w:t>
-            </w:r>
-            <w:proofErr w:type="spellEnd"/>
-            <w:r>
-              <w:t xml:space="preserve"> down to 5 strong ideas</w:t>
+              <w:t>Narrow idea list down to 5 strong ideas</w:t>
             </w:r>
           </w:p>
         </w:tc>
@@ -4281,6 +4773,7 @@
           </w:tcPr>
           <w:p>
             <w:r>
+              <w:lastRenderedPageBreak/>
               <w:t>4</w:t>
             </w:r>
           </w:p>
@@ -4335,13 +4828,8 @@
               </w:rPr>
             </w:pPr>
             <w:r>
-              <w:t xml:space="preserve">Create a group </w:t>
-            </w:r>
-            <w:proofErr w:type="spellStart"/>
-            <w:r>
-              <w:t>github</w:t>
-            </w:r>
-            <w:proofErr w:type="spellEnd"/>
+              <w:t>Create a group github</w:t>
+            </w:r>
           </w:p>
         </w:tc>
         <w:tc>
@@ -4373,15 +4861,7 @@
           </w:tcPr>
           <w:p>
             <w:r>
-              <w:t xml:space="preserve">Decide whether or not to contact </w:t>
-            </w:r>
-            <w:proofErr w:type="spellStart"/>
-            <w:r>
-              <w:t>Levven</w:t>
-            </w:r>
-            <w:proofErr w:type="spellEnd"/>
-            <w:r>
-              <w:t xml:space="preserve"> Controls about potential projects.</w:t>
+              <w:t>Decide whether or not to contact Levven Controls about potential projects.</w:t>
             </w:r>
           </w:p>
           <w:p/>
@@ -4484,15 +4964,7 @@
     </w:p>
     <w:p>
       <w:r>
-        <w:t xml:space="preserve">I created a group </w:t>
-      </w:r>
-      <w:proofErr w:type="spellStart"/>
-      <w:r>
-        <w:t>github</w:t>
-      </w:r>
-      <w:proofErr w:type="spellEnd"/>
-      <w:r>
-        <w:t xml:space="preserve"> repo. I am not sure how much it will be used, but it could come in handy. It costs nothing, and may prove valuable later, so implementation seemed worthwhile. </w:t>
+        <w:t xml:space="preserve">I created a group github repo. I am not sure how much it will be used, but it could come in handy. It costs nothing, and may prove valuable later, so implementation seemed worthwhile. </w:t>
       </w:r>
     </w:p>
     <w:p>
@@ -4510,15 +4982,7 @@
     </w:p>
     <w:p>
       <w:r>
-        <w:t xml:space="preserve">After learning about the team’s motivation to pursue the “Ion Chamber Calibration Device” project, we decided it would not be necessary to contact </w:t>
-      </w:r>
-      <w:proofErr w:type="spellStart"/>
-      <w:r>
-        <w:t>Levven</w:t>
-      </w:r>
-      <w:proofErr w:type="spellEnd"/>
-      <w:r>
-        <w:t xml:space="preserve">. </w:t>
+        <w:t xml:space="preserve">After learning about the team’s motivation to pursue the “Ion Chamber Calibration Device” project, we decided it would not be necessary to contact Levven. </w:t>
       </w:r>
     </w:p>
     <w:p>
@@ -4541,7 +5005,6 @@
     </w:p>
     <w:p>
       <w:r>
-        <w:lastRenderedPageBreak/>
         <w:t xml:space="preserve">With midterms looming, there was not a lot of time for group to meet and discuss. We were able to discuss options through slack, and whenever classes overlapped. </w:t>
       </w:r>
     </w:p>
@@ -4631,6 +5094,7 @@
         <w:rPr>
           <w:b/>
         </w:rPr>
+        <w:lastRenderedPageBreak/>
         <w:t>Concerns:  None</w:t>
       </w:r>
     </w:p>
@@ -4783,21 +5247,7 @@
               <w:rPr>
                 <w:b/>
               </w:rPr>
-              <w:t xml:space="preserve">Goals </w:t>
-            </w:r>
-            <w:proofErr w:type="gramStart"/>
-            <w:r>
-              <w:rPr>
-                <w:b/>
-              </w:rPr>
-              <w:t>From</w:t>
-            </w:r>
-            <w:proofErr w:type="gramEnd"/>
-            <w:r>
-              <w:rPr>
-                <w:b/>
-              </w:rPr>
-              <w:t xml:space="preserve"> Last Week (including goals carrying over from weeks prior)</w:t>
+              <w:t>Goals From Last Week (including goals carrying over from weeks prior)</w:t>
             </w:r>
           </w:p>
         </w:tc>
@@ -4887,15 +5337,7 @@
           </w:tcPr>
           <w:p>
             <w:r>
-              <w:t xml:space="preserve">Narrow </w:t>
-            </w:r>
-            <w:proofErr w:type="spellStart"/>
-            <w:r>
-              <w:t>idea list</w:t>
-            </w:r>
-            <w:proofErr w:type="spellEnd"/>
-            <w:r>
-              <w:t xml:space="preserve"> down to 5 strong ideas</w:t>
+              <w:t>Narrow idea list down to 5 strong ideas</w:t>
             </w:r>
           </w:p>
         </w:tc>
@@ -5100,49 +5542,49 @@
         <w:rPr>
           <w:u w:val="single"/>
         </w:rPr>
+        <w:t xml:space="preserve">Goal 4 </w:t>
+      </w:r>
+    </w:p>
+    <w:p>
+      <w:pPr>
+        <w:jc w:val="both"/>
+      </w:pPr>
+      <w:r>
+        <w:t xml:space="preserve">With the client list being posted this week, we were able to learn more about the “Ion Chamber Calibration Device.” We researched how Ion Chambers work, and how to integrate one into our project. In addition, we also found the client’s patent. This gives us a better idea of what his goals are, and the direction he wants to take this project in.  </w:t>
+      </w:r>
+    </w:p>
+    <w:p>
+      <w:pPr>
+        <w:rPr>
+          <w:u w:val="single"/>
+        </w:rPr>
+      </w:pPr>
+      <w:r>
+        <w:rPr>
+          <w:u w:val="single"/>
+        </w:rPr>
+        <w:t>Goal 5</w:t>
+      </w:r>
+    </w:p>
+    <w:p>
+      <w:pPr>
+        <w:jc w:val="both"/>
+      </w:pPr>
+      <w:r>
+        <w:t>We have made progress on this goal since last week, but it is not finalized yet. With a better understanding of our potential project, role designation is a bit easier. While we are still determining roles, we understand Leo and Tony will take lead on the power component of the project as they are the most experienced in that area.</w:t>
+      </w:r>
+    </w:p>
+    <w:p>
+      <w:pPr>
+        <w:rPr>
+          <w:b/>
+        </w:rPr>
+      </w:pPr>
+      <w:r>
+        <w:rPr>
+          <w:b/>
+        </w:rPr>
         <w:lastRenderedPageBreak/>
-        <w:t xml:space="preserve">Goal 4 </w:t>
-      </w:r>
-    </w:p>
-    <w:p>
-      <w:pPr>
-        <w:jc w:val="both"/>
-      </w:pPr>
-      <w:r>
-        <w:t xml:space="preserve">With the client list being posted this week, we were able to learn more about the “Ion Chamber Calibration Device.” We researched how Ion Chambers work, and how to integrate one into our project. In addition, we also found the client’s patent. This gives us a better idea of what his goals are, and the direction he wants to take this project in.  </w:t>
-      </w:r>
-    </w:p>
-    <w:p>
-      <w:pPr>
-        <w:rPr>
-          <w:u w:val="single"/>
-        </w:rPr>
-      </w:pPr>
-      <w:r>
-        <w:rPr>
-          <w:u w:val="single"/>
-        </w:rPr>
-        <w:t>Goal 5</w:t>
-      </w:r>
-    </w:p>
-    <w:p>
-      <w:pPr>
-        <w:jc w:val="both"/>
-      </w:pPr>
-      <w:r>
-        <w:t>We have made progress on this goal since last week, but it is not finalized yet. With a better understanding of our potential project, role designation is a bit easier. While we are still determining roles, we understand Leo and Tony will take lead on the power component of the project as they are the most experienced in that area.</w:t>
-      </w:r>
-    </w:p>
-    <w:p>
-      <w:pPr>
-        <w:rPr>
-          <w:b/>
-        </w:rPr>
-      </w:pPr>
-      <w:r>
-        <w:rPr>
-          <w:b/>
-        </w:rPr>
         <w:t>Evaluation from last week:</w:t>
       </w:r>
     </w:p>
@@ -5218,16 +5660,8 @@
         <w:rPr>
           <w:color w:val="000000"/>
         </w:rPr>
-        <w:t xml:space="preserve">Create a group </w:t>
-      </w:r>
-      <w:proofErr w:type="spellStart"/>
-      <w:r>
-        <w:rPr>
-          <w:color w:val="000000"/>
-        </w:rPr>
-        <w:t>github</w:t>
-      </w:r>
-      <w:proofErr w:type="spellEnd"/>
+        <w:t>Create a group github</w:t>
+      </w:r>
     </w:p>
     <w:p>
       <w:pPr>
@@ -5248,21 +5682,7 @@
         <w:rPr>
           <w:color w:val="000000"/>
         </w:rPr>
-        <w:t xml:space="preserve">Decide whether or not to contact </w:t>
-      </w:r>
-      <w:proofErr w:type="spellStart"/>
-      <w:r>
-        <w:rPr>
-          <w:color w:val="000000"/>
-        </w:rPr>
-        <w:t>Levven</w:t>
-      </w:r>
-      <w:proofErr w:type="spellEnd"/>
-      <w:r>
-        <w:rPr>
-          <w:color w:val="000000"/>
-        </w:rPr>
-        <w:t xml:space="preserve"> Controls about potential projects.</w:t>
+        <w:t>Decide whether or not to contact Levven Controls about potential projects.</w:t>
       </w:r>
     </w:p>
     <w:p>
@@ -5444,21 +5864,7 @@
               <w:rPr>
                 <w:b/>
               </w:rPr>
-              <w:t xml:space="preserve">Goals </w:t>
-            </w:r>
-            <w:proofErr w:type="gramStart"/>
-            <w:r>
-              <w:rPr>
-                <w:b/>
-              </w:rPr>
-              <w:t>From</w:t>
-            </w:r>
-            <w:proofErr w:type="gramEnd"/>
-            <w:r>
-              <w:rPr>
-                <w:b/>
-              </w:rPr>
-              <w:t xml:space="preserve"> Last Week (including goals carrying over from weeks prior)</w:t>
+              <w:t>Goals From Last Week (including goals carrying over from weeks prior)</w:t>
             </w:r>
           </w:p>
         </w:tc>
@@ -5548,15 +5954,7 @@
           </w:tcPr>
           <w:p>
             <w:r>
-              <w:t xml:space="preserve">Narrow </w:t>
-            </w:r>
-            <w:proofErr w:type="spellStart"/>
-            <w:r>
-              <w:t>idea list</w:t>
-            </w:r>
-            <w:proofErr w:type="spellEnd"/>
-            <w:r>
-              <w:t xml:space="preserve"> down to 5 strong ideas</w:t>
+              <w:t>Narrow idea list down to 5 strong ideas</w:t>
             </w:r>
           </w:p>
         </w:tc>
@@ -5654,7 +6052,6 @@
           </w:tcPr>
           <w:p>
             <w:r>
-              <w:lastRenderedPageBreak/>
               <w:t>4</w:t>
             </w:r>
           </w:p>
@@ -5804,6 +6201,7 @@
         <w:rPr>
           <w:u w:val="single"/>
         </w:rPr>
+        <w:lastRenderedPageBreak/>
         <w:t>Goal 4 &amp; 5</w:t>
       </w:r>
     </w:p>
@@ -5812,15 +6210,7 @@
         <w:jc w:val="both"/>
       </w:pPr>
       <w:r>
-        <w:t xml:space="preserve">As I am writing this, the client list has not yet been released, so we have not contacted them. Adding these goals this early on into the schedule may have been a bit ambitious. We’ve have taken additional steps to learn about the project through Dr. </w:t>
-      </w:r>
-      <w:proofErr w:type="spellStart"/>
-      <w:r>
-        <w:t>Barlage</w:t>
-      </w:r>
-      <w:proofErr w:type="spellEnd"/>
-      <w:r>
-        <w:t xml:space="preserve"> (described in evaluation).</w:t>
+        <w:t>As I am writing this, the client list has not yet been released, so we have not contacted them. Adding these goals this early on into the schedule may have been a bit ambitious. We’ve have taken additional steps to learn about the project through Dr. Barlage (described in evaluation).</w:t>
       </w:r>
     </w:p>
     <w:p>
@@ -5859,15 +6249,7 @@
     </w:p>
     <w:p>
       <w:r>
-        <w:t xml:space="preserve">We did not hit all of our milestones, but we still found some success. The </w:t>
-      </w:r>
-      <w:proofErr w:type="spellStart"/>
-      <w:r>
-        <w:t>trello</w:t>
-      </w:r>
-      <w:proofErr w:type="spellEnd"/>
-      <w:r>
-        <w:t xml:space="preserve"> account was created, we developed a better understanding of our roles within the group and settled on Tuesdays as our dedicated day to meet with our manager. Leo had the biggest breakthrough when he suggested the possibility of using a </w:t>
+        <w:t xml:space="preserve">We did not hit all of our milestones, but we still found some success. The trello account was created, we developed a better understanding of our roles within the group and settled on Tuesdays as our dedicated day to meet with our manager. Leo had the biggest breakthrough when he suggested the possibility of using a </w:t>
       </w:r>
       <w:r>
         <w:rPr>
@@ -6107,21 +6489,7 @@
               <w:rPr>
                 <w:b/>
               </w:rPr>
-              <w:t xml:space="preserve">Goals </w:t>
-            </w:r>
-            <w:proofErr w:type="gramStart"/>
-            <w:r>
-              <w:rPr>
-                <w:b/>
-              </w:rPr>
-              <w:t>From</w:t>
-            </w:r>
-            <w:proofErr w:type="gramEnd"/>
-            <w:r>
-              <w:rPr>
-                <w:b/>
-              </w:rPr>
-              <w:t xml:space="preserve"> Last Week</w:t>
+              <w:t>Goals From Last Week</w:t>
             </w:r>
           </w:p>
         </w:tc>
@@ -6211,15 +6579,7 @@
           </w:tcPr>
           <w:p>
             <w:r>
-              <w:t xml:space="preserve">Narrow </w:t>
-            </w:r>
-            <w:proofErr w:type="spellStart"/>
-            <w:r>
-              <w:t>idea list</w:t>
-            </w:r>
-            <w:proofErr w:type="spellEnd"/>
-            <w:r>
-              <w:t xml:space="preserve"> down to 5 strong ideas</w:t>
+              <w:t>Narrow idea list down to 5 strong ideas</w:t>
             </w:r>
           </w:p>
         </w:tc>
@@ -6242,6 +6602,7 @@
           </w:tcPr>
           <w:p>
             <w:r>
+              <w:lastRenderedPageBreak/>
               <w:t>2</w:t>
             </w:r>
           </w:p>
@@ -6513,15 +6874,7 @@
     </w:p>
     <w:p>
       <w:r>
-        <w:t xml:space="preserve">We did not hit all of our milestones, but I am not concerned. When we learned about the opportunity to aid an external client with a biomedical project, the group shifted their focus towards that goal. We met as a group to make sure each member would be happy pursuing this, then contacted Dr. </w:t>
-      </w:r>
-      <w:proofErr w:type="spellStart"/>
-      <w:r>
-        <w:t>Barlage</w:t>
-      </w:r>
-      <w:proofErr w:type="spellEnd"/>
-      <w:r>
-        <w:t xml:space="preserve"> to ensure he was also aware of our excitement, and motivation. I see this as a great first step for the team.</w:t>
+        <w:t>We did not hit all of our milestones, but I am not concerned. When we learned about the opportunity to aid an external client with a biomedical project, the group shifted their focus towards that goal. We met as a group to make sure each member would be happy pursuing this, then contacted Dr. Barlage to ensure he was also aware of our excitement, and motivation. I see this as a great first step for the team.</w:t>
       </w:r>
     </w:p>
     <w:p>
@@ -6637,7 +6990,6 @@
         <w:rPr>
           <w:color w:val="000000"/>
         </w:rPr>
-        <w:lastRenderedPageBreak/>
         <w:t>Start developing sub-groups for our team based on specialties and tasks members may accomplish (groups may change with time)</w:t>
       </w:r>
     </w:p>
@@ -6772,6 +7124,7 @@
         <w:rPr>
           <w:color w:val="000000"/>
         </w:rPr>
+        <w:lastRenderedPageBreak/>
         <w:t xml:space="preserve">Selected 3 potential group members </w:t>
       </w:r>
     </w:p>
@@ -7054,21 +7407,7 @@
         <w:rPr>
           <w:color w:val="000000"/>
         </w:rPr>
-        <w:t xml:space="preserve">Narrow </w:t>
-      </w:r>
-      <w:proofErr w:type="spellStart"/>
-      <w:r>
-        <w:rPr>
-          <w:color w:val="000000"/>
-        </w:rPr>
-        <w:t>idea list</w:t>
-      </w:r>
-      <w:proofErr w:type="spellEnd"/>
-      <w:r>
-        <w:rPr>
-          <w:color w:val="000000"/>
-        </w:rPr>
-        <w:t xml:space="preserve"> down to 5 strong ideas </w:t>
+        <w:t xml:space="preserve">Narrow idea list down to 5 strong ideas </w:t>
       </w:r>
     </w:p>
     <w:p>
@@ -7436,6 +7775,475 @@
     </w:lvl>
   </w:abstractNum>
   <w:abstractNum w:abstractNumId="2" w15:restartNumberingAfterBreak="0">
+    <w:nsid w:val="170131F1"/>
+    <w:multiLevelType w:val="hybridMultilevel"/>
+    <w:tmpl w:val="4C8E737E"/>
+    <w:lvl w:ilvl="0" w:tplc="04090011">
+      <w:start w:val="1"/>
+      <w:numFmt w:val="decimal"/>
+      <w:lvlText w:val="%1)"/>
+      <w:lvlJc w:val="left"/>
+      <w:pPr>
+        <w:ind w:left="720" w:hanging="360"/>
+      </w:pPr>
+      <w:rPr>
+        <w:rFonts w:hint="default"/>
+      </w:rPr>
+    </w:lvl>
+    <w:lvl w:ilvl="1" w:tplc="04090019">
+      <w:start w:val="1"/>
+      <w:numFmt w:val="lowerLetter"/>
+      <w:lvlText w:val="%2."/>
+      <w:lvlJc w:val="left"/>
+      <w:pPr>
+        <w:ind w:left="1440" w:hanging="360"/>
+      </w:pPr>
+    </w:lvl>
+    <w:lvl w:ilvl="2" w:tplc="0409001B" w:tentative="1">
+      <w:start w:val="1"/>
+      <w:numFmt w:val="lowerRoman"/>
+      <w:lvlText w:val="%3."/>
+      <w:lvlJc w:val="right"/>
+      <w:pPr>
+        <w:ind w:left="2160" w:hanging="180"/>
+      </w:pPr>
+    </w:lvl>
+    <w:lvl w:ilvl="3" w:tplc="0409000F" w:tentative="1">
+      <w:start w:val="1"/>
+      <w:numFmt w:val="decimal"/>
+      <w:lvlText w:val="%4."/>
+      <w:lvlJc w:val="left"/>
+      <w:pPr>
+        <w:ind w:left="2880" w:hanging="360"/>
+      </w:pPr>
+    </w:lvl>
+    <w:lvl w:ilvl="4" w:tplc="04090019" w:tentative="1">
+      <w:start w:val="1"/>
+      <w:numFmt w:val="lowerLetter"/>
+      <w:lvlText w:val="%5."/>
+      <w:lvlJc w:val="left"/>
+      <w:pPr>
+        <w:ind w:left="3600" w:hanging="360"/>
+      </w:pPr>
+    </w:lvl>
+    <w:lvl w:ilvl="5" w:tplc="0409001B" w:tentative="1">
+      <w:start w:val="1"/>
+      <w:numFmt w:val="lowerRoman"/>
+      <w:lvlText w:val="%6."/>
+      <w:lvlJc w:val="right"/>
+      <w:pPr>
+        <w:ind w:left="4320" w:hanging="180"/>
+      </w:pPr>
+    </w:lvl>
+    <w:lvl w:ilvl="6" w:tplc="0409000F" w:tentative="1">
+      <w:start w:val="1"/>
+      <w:numFmt w:val="decimal"/>
+      <w:lvlText w:val="%7."/>
+      <w:lvlJc w:val="left"/>
+      <w:pPr>
+        <w:ind w:left="5040" w:hanging="360"/>
+      </w:pPr>
+    </w:lvl>
+    <w:lvl w:ilvl="7" w:tplc="04090019" w:tentative="1">
+      <w:start w:val="1"/>
+      <w:numFmt w:val="lowerLetter"/>
+      <w:lvlText w:val="%8."/>
+      <w:lvlJc w:val="left"/>
+      <w:pPr>
+        <w:ind w:left="5760" w:hanging="360"/>
+      </w:pPr>
+    </w:lvl>
+    <w:lvl w:ilvl="8" w:tplc="0409001B" w:tentative="1">
+      <w:start w:val="1"/>
+      <w:numFmt w:val="lowerRoman"/>
+      <w:lvlText w:val="%9."/>
+      <w:lvlJc w:val="right"/>
+      <w:pPr>
+        <w:ind w:left="6480" w:hanging="180"/>
+      </w:pPr>
+    </w:lvl>
+  </w:abstractNum>
+  <w:abstractNum w:abstractNumId="3" w15:restartNumberingAfterBreak="0">
+    <w:nsid w:val="1A8522B1"/>
+    <w:multiLevelType w:val="hybridMultilevel"/>
+    <w:tmpl w:val="593CAE54"/>
+    <w:lvl w:ilvl="0" w:tplc="04090019">
+      <w:start w:val="1"/>
+      <w:numFmt w:val="lowerLetter"/>
+      <w:lvlText w:val="%1."/>
+      <w:lvlJc w:val="left"/>
+      <w:pPr>
+        <w:ind w:left="720" w:hanging="360"/>
+      </w:pPr>
+      <w:rPr>
+        <w:rFonts w:hint="default"/>
+      </w:rPr>
+    </w:lvl>
+    <w:lvl w:ilvl="1" w:tplc="04090019" w:tentative="1">
+      <w:start w:val="1"/>
+      <w:numFmt w:val="lowerLetter"/>
+      <w:lvlText w:val="%2."/>
+      <w:lvlJc w:val="left"/>
+      <w:pPr>
+        <w:ind w:left="1440" w:hanging="360"/>
+      </w:pPr>
+    </w:lvl>
+    <w:lvl w:ilvl="2" w:tplc="0409001B" w:tentative="1">
+      <w:start w:val="1"/>
+      <w:numFmt w:val="lowerRoman"/>
+      <w:lvlText w:val="%3."/>
+      <w:lvlJc w:val="right"/>
+      <w:pPr>
+        <w:ind w:left="2160" w:hanging="180"/>
+      </w:pPr>
+    </w:lvl>
+    <w:lvl w:ilvl="3" w:tplc="0409000F" w:tentative="1">
+      <w:start w:val="1"/>
+      <w:numFmt w:val="decimal"/>
+      <w:lvlText w:val="%4."/>
+      <w:lvlJc w:val="left"/>
+      <w:pPr>
+        <w:ind w:left="2880" w:hanging="360"/>
+      </w:pPr>
+    </w:lvl>
+    <w:lvl w:ilvl="4" w:tplc="04090019" w:tentative="1">
+      <w:start w:val="1"/>
+      <w:numFmt w:val="lowerLetter"/>
+      <w:lvlText w:val="%5."/>
+      <w:lvlJc w:val="left"/>
+      <w:pPr>
+        <w:ind w:left="3600" w:hanging="360"/>
+      </w:pPr>
+    </w:lvl>
+    <w:lvl w:ilvl="5" w:tplc="0409001B" w:tentative="1">
+      <w:start w:val="1"/>
+      <w:numFmt w:val="lowerRoman"/>
+      <w:lvlText w:val="%6."/>
+      <w:lvlJc w:val="right"/>
+      <w:pPr>
+        <w:ind w:left="4320" w:hanging="180"/>
+      </w:pPr>
+    </w:lvl>
+    <w:lvl w:ilvl="6" w:tplc="0409000F" w:tentative="1">
+      <w:start w:val="1"/>
+      <w:numFmt w:val="decimal"/>
+      <w:lvlText w:val="%7."/>
+      <w:lvlJc w:val="left"/>
+      <w:pPr>
+        <w:ind w:left="5040" w:hanging="360"/>
+      </w:pPr>
+    </w:lvl>
+    <w:lvl w:ilvl="7" w:tplc="04090019" w:tentative="1">
+      <w:start w:val="1"/>
+      <w:numFmt w:val="lowerLetter"/>
+      <w:lvlText w:val="%8."/>
+      <w:lvlJc w:val="left"/>
+      <w:pPr>
+        <w:ind w:left="5760" w:hanging="360"/>
+      </w:pPr>
+    </w:lvl>
+    <w:lvl w:ilvl="8" w:tplc="0409001B" w:tentative="1">
+      <w:start w:val="1"/>
+      <w:numFmt w:val="lowerRoman"/>
+      <w:lvlText w:val="%9."/>
+      <w:lvlJc w:val="right"/>
+      <w:pPr>
+        <w:ind w:left="6480" w:hanging="180"/>
+      </w:pPr>
+    </w:lvl>
+  </w:abstractNum>
+  <w:abstractNum w:abstractNumId="4" w15:restartNumberingAfterBreak="0">
+    <w:nsid w:val="1F663BBD"/>
+    <w:multiLevelType w:val="hybridMultilevel"/>
+    <w:tmpl w:val="4C8E737E"/>
+    <w:lvl w:ilvl="0" w:tplc="04090011">
+      <w:start w:val="1"/>
+      <w:numFmt w:val="decimal"/>
+      <w:lvlText w:val="%1)"/>
+      <w:lvlJc w:val="left"/>
+      <w:pPr>
+        <w:ind w:left="720" w:hanging="360"/>
+      </w:pPr>
+      <w:rPr>
+        <w:rFonts w:hint="default"/>
+      </w:rPr>
+    </w:lvl>
+    <w:lvl w:ilvl="1" w:tplc="04090019">
+      <w:start w:val="1"/>
+      <w:numFmt w:val="lowerLetter"/>
+      <w:lvlText w:val="%2."/>
+      <w:lvlJc w:val="left"/>
+      <w:pPr>
+        <w:ind w:left="1440" w:hanging="360"/>
+      </w:pPr>
+    </w:lvl>
+    <w:lvl w:ilvl="2" w:tplc="0409001B" w:tentative="1">
+      <w:start w:val="1"/>
+      <w:numFmt w:val="lowerRoman"/>
+      <w:lvlText w:val="%3."/>
+      <w:lvlJc w:val="right"/>
+      <w:pPr>
+        <w:ind w:left="2160" w:hanging="180"/>
+      </w:pPr>
+    </w:lvl>
+    <w:lvl w:ilvl="3" w:tplc="0409000F" w:tentative="1">
+      <w:start w:val="1"/>
+      <w:numFmt w:val="decimal"/>
+      <w:lvlText w:val="%4."/>
+      <w:lvlJc w:val="left"/>
+      <w:pPr>
+        <w:ind w:left="2880" w:hanging="360"/>
+      </w:pPr>
+    </w:lvl>
+    <w:lvl w:ilvl="4" w:tplc="04090019" w:tentative="1">
+      <w:start w:val="1"/>
+      <w:numFmt w:val="lowerLetter"/>
+      <w:lvlText w:val="%5."/>
+      <w:lvlJc w:val="left"/>
+      <w:pPr>
+        <w:ind w:left="3600" w:hanging="360"/>
+      </w:pPr>
+    </w:lvl>
+    <w:lvl w:ilvl="5" w:tplc="0409001B" w:tentative="1">
+      <w:start w:val="1"/>
+      <w:numFmt w:val="lowerRoman"/>
+      <w:lvlText w:val="%6."/>
+      <w:lvlJc w:val="right"/>
+      <w:pPr>
+        <w:ind w:left="4320" w:hanging="180"/>
+      </w:pPr>
+    </w:lvl>
+    <w:lvl w:ilvl="6" w:tplc="0409000F" w:tentative="1">
+      <w:start w:val="1"/>
+      <w:numFmt w:val="decimal"/>
+      <w:lvlText w:val="%7."/>
+      <w:lvlJc w:val="left"/>
+      <w:pPr>
+        <w:ind w:left="5040" w:hanging="360"/>
+      </w:pPr>
+    </w:lvl>
+    <w:lvl w:ilvl="7" w:tplc="04090019" w:tentative="1">
+      <w:start w:val="1"/>
+      <w:numFmt w:val="lowerLetter"/>
+      <w:lvlText w:val="%8."/>
+      <w:lvlJc w:val="left"/>
+      <w:pPr>
+        <w:ind w:left="5760" w:hanging="360"/>
+      </w:pPr>
+    </w:lvl>
+    <w:lvl w:ilvl="8" w:tplc="0409001B" w:tentative="1">
+      <w:start w:val="1"/>
+      <w:numFmt w:val="lowerRoman"/>
+      <w:lvlText w:val="%9."/>
+      <w:lvlJc w:val="right"/>
+      <w:pPr>
+        <w:ind w:left="6480" w:hanging="180"/>
+      </w:pPr>
+    </w:lvl>
+  </w:abstractNum>
+  <w:abstractNum w:abstractNumId="5" w15:restartNumberingAfterBreak="0">
+    <w:nsid w:val="25032BB7"/>
+    <w:multiLevelType w:val="hybridMultilevel"/>
+    <w:tmpl w:val="40C414F6"/>
+    <w:lvl w:ilvl="0" w:tplc="42C6384C">
+      <w:start w:val="18"/>
+      <w:numFmt w:val="bullet"/>
+      <w:lvlText w:val=""/>
+      <w:lvlJc w:val="left"/>
+      <w:pPr>
+        <w:ind w:left="720" w:hanging="360"/>
+      </w:pPr>
+      <w:rPr>
+        <w:rFonts w:ascii="Symbol" w:eastAsia="Calibri" w:hAnsi="Symbol" w:cs="Calibri" w:hint="default"/>
+      </w:rPr>
+    </w:lvl>
+    <w:lvl w:ilvl="1" w:tplc="04090003" w:tentative="1">
+      <w:start w:val="1"/>
+      <w:numFmt w:val="bullet"/>
+      <w:lvlText w:val="o"/>
+      <w:lvlJc w:val="left"/>
+      <w:pPr>
+        <w:ind w:left="1440" w:hanging="360"/>
+      </w:pPr>
+      <w:rPr>
+        <w:rFonts w:ascii="Courier New" w:hAnsi="Courier New" w:cs="Courier New" w:hint="default"/>
+      </w:rPr>
+    </w:lvl>
+    <w:lvl w:ilvl="2" w:tplc="04090005" w:tentative="1">
+      <w:start w:val="1"/>
+      <w:numFmt w:val="bullet"/>
+      <w:lvlText w:val=""/>
+      <w:lvlJc w:val="left"/>
+      <w:pPr>
+        <w:ind w:left="2160" w:hanging="360"/>
+      </w:pPr>
+      <w:rPr>
+        <w:rFonts w:ascii="Wingdings" w:hAnsi="Wingdings" w:hint="default"/>
+      </w:rPr>
+    </w:lvl>
+    <w:lvl w:ilvl="3" w:tplc="04090001" w:tentative="1">
+      <w:start w:val="1"/>
+      <w:numFmt w:val="bullet"/>
+      <w:lvlText w:val=""/>
+      <w:lvlJc w:val="left"/>
+      <w:pPr>
+        <w:ind w:left="2880" w:hanging="360"/>
+      </w:pPr>
+      <w:rPr>
+        <w:rFonts w:ascii="Symbol" w:hAnsi="Symbol" w:hint="default"/>
+      </w:rPr>
+    </w:lvl>
+    <w:lvl w:ilvl="4" w:tplc="04090003" w:tentative="1">
+      <w:start w:val="1"/>
+      <w:numFmt w:val="bullet"/>
+      <w:lvlText w:val="o"/>
+      <w:lvlJc w:val="left"/>
+      <w:pPr>
+        <w:ind w:left="3600" w:hanging="360"/>
+      </w:pPr>
+      <w:rPr>
+        <w:rFonts w:ascii="Courier New" w:hAnsi="Courier New" w:cs="Courier New" w:hint="default"/>
+      </w:rPr>
+    </w:lvl>
+    <w:lvl w:ilvl="5" w:tplc="04090005" w:tentative="1">
+      <w:start w:val="1"/>
+      <w:numFmt w:val="bullet"/>
+      <w:lvlText w:val=""/>
+      <w:lvlJc w:val="left"/>
+      <w:pPr>
+        <w:ind w:left="4320" w:hanging="360"/>
+      </w:pPr>
+      <w:rPr>
+        <w:rFonts w:ascii="Wingdings" w:hAnsi="Wingdings" w:hint="default"/>
+      </w:rPr>
+    </w:lvl>
+    <w:lvl w:ilvl="6" w:tplc="04090001" w:tentative="1">
+      <w:start w:val="1"/>
+      <w:numFmt w:val="bullet"/>
+      <w:lvlText w:val=""/>
+      <w:lvlJc w:val="left"/>
+      <w:pPr>
+        <w:ind w:left="5040" w:hanging="360"/>
+      </w:pPr>
+      <w:rPr>
+        <w:rFonts w:ascii="Symbol" w:hAnsi="Symbol" w:hint="default"/>
+      </w:rPr>
+    </w:lvl>
+    <w:lvl w:ilvl="7" w:tplc="04090003" w:tentative="1">
+      <w:start w:val="1"/>
+      <w:numFmt w:val="bullet"/>
+      <w:lvlText w:val="o"/>
+      <w:lvlJc w:val="left"/>
+      <w:pPr>
+        <w:ind w:left="5760" w:hanging="360"/>
+      </w:pPr>
+      <w:rPr>
+        <w:rFonts w:ascii="Courier New" w:hAnsi="Courier New" w:cs="Courier New" w:hint="default"/>
+      </w:rPr>
+    </w:lvl>
+    <w:lvl w:ilvl="8" w:tplc="04090005" w:tentative="1">
+      <w:start w:val="1"/>
+      <w:numFmt w:val="bullet"/>
+      <w:lvlText w:val=""/>
+      <w:lvlJc w:val="left"/>
+      <w:pPr>
+        <w:ind w:left="6480" w:hanging="360"/>
+      </w:pPr>
+      <w:rPr>
+        <w:rFonts w:ascii="Wingdings" w:hAnsi="Wingdings" w:hint="default"/>
+      </w:rPr>
+    </w:lvl>
+  </w:abstractNum>
+  <w:abstractNum w:abstractNumId="6" w15:restartNumberingAfterBreak="0">
+    <w:nsid w:val="2D497AC0"/>
+    <w:multiLevelType w:val="hybridMultilevel"/>
+    <w:tmpl w:val="EF5E8874"/>
+    <w:lvl w:ilvl="0" w:tplc="04090017">
+      <w:start w:val="2"/>
+      <w:numFmt w:val="lowerLetter"/>
+      <w:lvlText w:val="%1)"/>
+      <w:lvlJc w:val="left"/>
+      <w:pPr>
+        <w:ind w:left="720" w:hanging="360"/>
+      </w:pPr>
+      <w:rPr>
+        <w:rFonts w:hint="default"/>
+      </w:rPr>
+    </w:lvl>
+    <w:lvl w:ilvl="1" w:tplc="04090019" w:tentative="1">
+      <w:start w:val="1"/>
+      <w:numFmt w:val="lowerLetter"/>
+      <w:lvlText w:val="%2."/>
+      <w:lvlJc w:val="left"/>
+      <w:pPr>
+        <w:ind w:left="1440" w:hanging="360"/>
+      </w:pPr>
+    </w:lvl>
+    <w:lvl w:ilvl="2" w:tplc="0409001B" w:tentative="1">
+      <w:start w:val="1"/>
+      <w:numFmt w:val="lowerRoman"/>
+      <w:lvlText w:val="%3."/>
+      <w:lvlJc w:val="right"/>
+      <w:pPr>
+        <w:ind w:left="2160" w:hanging="180"/>
+      </w:pPr>
+    </w:lvl>
+    <w:lvl w:ilvl="3" w:tplc="0409000F" w:tentative="1">
+      <w:start w:val="1"/>
+      <w:numFmt w:val="decimal"/>
+      <w:lvlText w:val="%4."/>
+      <w:lvlJc w:val="left"/>
+      <w:pPr>
+        <w:ind w:left="2880" w:hanging="360"/>
+      </w:pPr>
+    </w:lvl>
+    <w:lvl w:ilvl="4" w:tplc="04090019" w:tentative="1">
+      <w:start w:val="1"/>
+      <w:numFmt w:val="lowerLetter"/>
+      <w:lvlText w:val="%5."/>
+      <w:lvlJc w:val="left"/>
+      <w:pPr>
+        <w:ind w:left="3600" w:hanging="360"/>
+      </w:pPr>
+    </w:lvl>
+    <w:lvl w:ilvl="5" w:tplc="0409001B" w:tentative="1">
+      <w:start w:val="1"/>
+      <w:numFmt w:val="lowerRoman"/>
+      <w:lvlText w:val="%6."/>
+      <w:lvlJc w:val="right"/>
+      <w:pPr>
+        <w:ind w:left="4320" w:hanging="180"/>
+      </w:pPr>
+    </w:lvl>
+    <w:lvl w:ilvl="6" w:tplc="0409000F" w:tentative="1">
+      <w:start w:val="1"/>
+      <w:numFmt w:val="decimal"/>
+      <w:lvlText w:val="%7."/>
+      <w:lvlJc w:val="left"/>
+      <w:pPr>
+        <w:ind w:left="5040" w:hanging="360"/>
+      </w:pPr>
+    </w:lvl>
+    <w:lvl w:ilvl="7" w:tplc="04090019" w:tentative="1">
+      <w:start w:val="1"/>
+      <w:numFmt w:val="lowerLetter"/>
+      <w:lvlText w:val="%8."/>
+      <w:lvlJc w:val="left"/>
+      <w:pPr>
+        <w:ind w:left="5760" w:hanging="360"/>
+      </w:pPr>
+    </w:lvl>
+    <w:lvl w:ilvl="8" w:tplc="0409001B" w:tentative="1">
+      <w:start w:val="1"/>
+      <w:numFmt w:val="lowerRoman"/>
+      <w:lvlText w:val="%9."/>
+      <w:lvlJc w:val="right"/>
+      <w:pPr>
+        <w:ind w:left="6480" w:hanging="180"/>
+      </w:pPr>
+    </w:lvl>
+  </w:abstractNum>
+  <w:abstractNum w:abstractNumId="7" w15:restartNumberingAfterBreak="0">
     <w:nsid w:val="34833131"/>
     <w:multiLevelType w:val="multilevel"/>
     <w:tmpl w:val="9FEC97BA"/>
@@ -7524,7 +8332,364 @@
       </w:pPr>
     </w:lvl>
   </w:abstractNum>
-  <w:abstractNum w:abstractNumId="3" w15:restartNumberingAfterBreak="0">
+  <w:abstractNum w:abstractNumId="8" w15:restartNumberingAfterBreak="0">
+    <w:nsid w:val="48687690"/>
+    <w:multiLevelType w:val="hybridMultilevel"/>
+    <w:tmpl w:val="5D46DB0E"/>
+    <w:lvl w:ilvl="0" w:tplc="6DC6B06A">
+      <w:start w:val="1"/>
+      <w:numFmt w:val="decimal"/>
+      <w:lvlText w:val="%1)"/>
+      <w:lvlJc w:val="left"/>
+      <w:pPr>
+        <w:ind w:left="1800" w:hanging="360"/>
+      </w:pPr>
+      <w:rPr>
+        <w:rFonts w:hint="default"/>
+      </w:rPr>
+    </w:lvl>
+    <w:lvl w:ilvl="1" w:tplc="04090019">
+      <w:start w:val="1"/>
+      <w:numFmt w:val="lowerLetter"/>
+      <w:lvlText w:val="%2."/>
+      <w:lvlJc w:val="left"/>
+      <w:pPr>
+        <w:ind w:left="2520" w:hanging="360"/>
+      </w:pPr>
+    </w:lvl>
+    <w:lvl w:ilvl="2" w:tplc="0409001B" w:tentative="1">
+      <w:start w:val="1"/>
+      <w:numFmt w:val="lowerRoman"/>
+      <w:lvlText w:val="%3."/>
+      <w:lvlJc w:val="right"/>
+      <w:pPr>
+        <w:ind w:left="3240" w:hanging="180"/>
+      </w:pPr>
+    </w:lvl>
+    <w:lvl w:ilvl="3" w:tplc="0409000F" w:tentative="1">
+      <w:start w:val="1"/>
+      <w:numFmt w:val="decimal"/>
+      <w:lvlText w:val="%4."/>
+      <w:lvlJc w:val="left"/>
+      <w:pPr>
+        <w:ind w:left="3960" w:hanging="360"/>
+      </w:pPr>
+    </w:lvl>
+    <w:lvl w:ilvl="4" w:tplc="04090019" w:tentative="1">
+      <w:start w:val="1"/>
+      <w:numFmt w:val="lowerLetter"/>
+      <w:lvlText w:val="%5."/>
+      <w:lvlJc w:val="left"/>
+      <w:pPr>
+        <w:ind w:left="4680" w:hanging="360"/>
+      </w:pPr>
+    </w:lvl>
+    <w:lvl w:ilvl="5" w:tplc="0409001B" w:tentative="1">
+      <w:start w:val="1"/>
+      <w:numFmt w:val="lowerRoman"/>
+      <w:lvlText w:val="%6."/>
+      <w:lvlJc w:val="right"/>
+      <w:pPr>
+        <w:ind w:left="5400" w:hanging="180"/>
+      </w:pPr>
+    </w:lvl>
+    <w:lvl w:ilvl="6" w:tplc="0409000F" w:tentative="1">
+      <w:start w:val="1"/>
+      <w:numFmt w:val="decimal"/>
+      <w:lvlText w:val="%7."/>
+      <w:lvlJc w:val="left"/>
+      <w:pPr>
+        <w:ind w:left="6120" w:hanging="360"/>
+      </w:pPr>
+    </w:lvl>
+    <w:lvl w:ilvl="7" w:tplc="04090019" w:tentative="1">
+      <w:start w:val="1"/>
+      <w:numFmt w:val="lowerLetter"/>
+      <w:lvlText w:val="%8."/>
+      <w:lvlJc w:val="left"/>
+      <w:pPr>
+        <w:ind w:left="6840" w:hanging="360"/>
+      </w:pPr>
+    </w:lvl>
+    <w:lvl w:ilvl="8" w:tplc="0409001B" w:tentative="1">
+      <w:start w:val="1"/>
+      <w:numFmt w:val="lowerRoman"/>
+      <w:lvlText w:val="%9."/>
+      <w:lvlJc w:val="right"/>
+      <w:pPr>
+        <w:ind w:left="7560" w:hanging="180"/>
+      </w:pPr>
+    </w:lvl>
+  </w:abstractNum>
+  <w:abstractNum w:abstractNumId="9" w15:restartNumberingAfterBreak="0">
+    <w:nsid w:val="49D062AB"/>
+    <w:multiLevelType w:val="hybridMultilevel"/>
+    <w:tmpl w:val="5C48AB6C"/>
+    <w:lvl w:ilvl="0" w:tplc="F11A1DF4">
+      <w:start w:val="2"/>
+      <w:numFmt w:val="lowerLetter"/>
+      <w:lvlText w:val="%1)"/>
+      <w:lvlJc w:val="left"/>
+      <w:pPr>
+        <w:ind w:left="720" w:hanging="360"/>
+      </w:pPr>
+      <w:rPr>
+        <w:rFonts w:hint="default"/>
+        <w:b/>
+      </w:rPr>
+    </w:lvl>
+    <w:lvl w:ilvl="1" w:tplc="04090019" w:tentative="1">
+      <w:start w:val="1"/>
+      <w:numFmt w:val="lowerLetter"/>
+      <w:lvlText w:val="%2."/>
+      <w:lvlJc w:val="left"/>
+      <w:pPr>
+        <w:ind w:left="1440" w:hanging="360"/>
+      </w:pPr>
+    </w:lvl>
+    <w:lvl w:ilvl="2" w:tplc="0409001B" w:tentative="1">
+      <w:start w:val="1"/>
+      <w:numFmt w:val="lowerRoman"/>
+      <w:lvlText w:val="%3."/>
+      <w:lvlJc w:val="right"/>
+      <w:pPr>
+        <w:ind w:left="2160" w:hanging="180"/>
+      </w:pPr>
+    </w:lvl>
+    <w:lvl w:ilvl="3" w:tplc="0409000F" w:tentative="1">
+      <w:start w:val="1"/>
+      <w:numFmt w:val="decimal"/>
+      <w:lvlText w:val="%4."/>
+      <w:lvlJc w:val="left"/>
+      <w:pPr>
+        <w:ind w:left="2880" w:hanging="360"/>
+      </w:pPr>
+    </w:lvl>
+    <w:lvl w:ilvl="4" w:tplc="04090019" w:tentative="1">
+      <w:start w:val="1"/>
+      <w:numFmt w:val="lowerLetter"/>
+      <w:lvlText w:val="%5."/>
+      <w:lvlJc w:val="left"/>
+      <w:pPr>
+        <w:ind w:left="3600" w:hanging="360"/>
+      </w:pPr>
+    </w:lvl>
+    <w:lvl w:ilvl="5" w:tplc="0409001B" w:tentative="1">
+      <w:start w:val="1"/>
+      <w:numFmt w:val="lowerRoman"/>
+      <w:lvlText w:val="%6."/>
+      <w:lvlJc w:val="right"/>
+      <w:pPr>
+        <w:ind w:left="4320" w:hanging="180"/>
+      </w:pPr>
+    </w:lvl>
+    <w:lvl w:ilvl="6" w:tplc="0409000F" w:tentative="1">
+      <w:start w:val="1"/>
+      <w:numFmt w:val="decimal"/>
+      <w:lvlText w:val="%7."/>
+      <w:lvlJc w:val="left"/>
+      <w:pPr>
+        <w:ind w:left="5040" w:hanging="360"/>
+      </w:pPr>
+    </w:lvl>
+    <w:lvl w:ilvl="7" w:tplc="04090019" w:tentative="1">
+      <w:start w:val="1"/>
+      <w:numFmt w:val="lowerLetter"/>
+      <w:lvlText w:val="%8."/>
+      <w:lvlJc w:val="left"/>
+      <w:pPr>
+        <w:ind w:left="5760" w:hanging="360"/>
+      </w:pPr>
+    </w:lvl>
+    <w:lvl w:ilvl="8" w:tplc="0409001B" w:tentative="1">
+      <w:start w:val="1"/>
+      <w:numFmt w:val="lowerRoman"/>
+      <w:lvlText w:val="%9."/>
+      <w:lvlJc w:val="right"/>
+      <w:pPr>
+        <w:ind w:left="6480" w:hanging="180"/>
+      </w:pPr>
+    </w:lvl>
+  </w:abstractNum>
+  <w:abstractNum w:abstractNumId="10" w15:restartNumberingAfterBreak="0">
+    <w:nsid w:val="4F1C18C7"/>
+    <w:multiLevelType w:val="hybridMultilevel"/>
+    <w:tmpl w:val="05501E52"/>
+    <w:lvl w:ilvl="0" w:tplc="04090011">
+      <w:start w:val="1"/>
+      <w:numFmt w:val="decimal"/>
+      <w:lvlText w:val="%1)"/>
+      <w:lvlJc w:val="left"/>
+      <w:pPr>
+        <w:ind w:left="720" w:hanging="360"/>
+      </w:pPr>
+      <w:rPr>
+        <w:rFonts w:hint="default"/>
+      </w:rPr>
+    </w:lvl>
+    <w:lvl w:ilvl="1" w:tplc="04090019" w:tentative="1">
+      <w:start w:val="1"/>
+      <w:numFmt w:val="lowerLetter"/>
+      <w:lvlText w:val="%2."/>
+      <w:lvlJc w:val="left"/>
+      <w:pPr>
+        <w:ind w:left="1440" w:hanging="360"/>
+      </w:pPr>
+    </w:lvl>
+    <w:lvl w:ilvl="2" w:tplc="0409001B" w:tentative="1">
+      <w:start w:val="1"/>
+      <w:numFmt w:val="lowerRoman"/>
+      <w:lvlText w:val="%3."/>
+      <w:lvlJc w:val="right"/>
+      <w:pPr>
+        <w:ind w:left="2160" w:hanging="180"/>
+      </w:pPr>
+    </w:lvl>
+    <w:lvl w:ilvl="3" w:tplc="0409000F" w:tentative="1">
+      <w:start w:val="1"/>
+      <w:numFmt w:val="decimal"/>
+      <w:lvlText w:val="%4."/>
+      <w:lvlJc w:val="left"/>
+      <w:pPr>
+        <w:ind w:left="2880" w:hanging="360"/>
+      </w:pPr>
+    </w:lvl>
+    <w:lvl w:ilvl="4" w:tplc="04090019" w:tentative="1">
+      <w:start w:val="1"/>
+      <w:numFmt w:val="lowerLetter"/>
+      <w:lvlText w:val="%5."/>
+      <w:lvlJc w:val="left"/>
+      <w:pPr>
+        <w:ind w:left="3600" w:hanging="360"/>
+      </w:pPr>
+    </w:lvl>
+    <w:lvl w:ilvl="5" w:tplc="0409001B" w:tentative="1">
+      <w:start w:val="1"/>
+      <w:numFmt w:val="lowerRoman"/>
+      <w:lvlText w:val="%6."/>
+      <w:lvlJc w:val="right"/>
+      <w:pPr>
+        <w:ind w:left="4320" w:hanging="180"/>
+      </w:pPr>
+    </w:lvl>
+    <w:lvl w:ilvl="6" w:tplc="0409000F" w:tentative="1">
+      <w:start w:val="1"/>
+      <w:numFmt w:val="decimal"/>
+      <w:lvlText w:val="%7."/>
+      <w:lvlJc w:val="left"/>
+      <w:pPr>
+        <w:ind w:left="5040" w:hanging="360"/>
+      </w:pPr>
+    </w:lvl>
+    <w:lvl w:ilvl="7" w:tplc="04090019" w:tentative="1">
+      <w:start w:val="1"/>
+      <w:numFmt w:val="lowerLetter"/>
+      <w:lvlText w:val="%8."/>
+      <w:lvlJc w:val="left"/>
+      <w:pPr>
+        <w:ind w:left="5760" w:hanging="360"/>
+      </w:pPr>
+    </w:lvl>
+    <w:lvl w:ilvl="8" w:tplc="0409001B" w:tentative="1">
+      <w:start w:val="1"/>
+      <w:numFmt w:val="lowerRoman"/>
+      <w:lvlText w:val="%9."/>
+      <w:lvlJc w:val="right"/>
+      <w:pPr>
+        <w:ind w:left="6480" w:hanging="180"/>
+      </w:pPr>
+    </w:lvl>
+  </w:abstractNum>
+  <w:abstractNum w:abstractNumId="11" w15:restartNumberingAfterBreak="0">
+    <w:nsid w:val="4FD037B3"/>
+    <w:multiLevelType w:val="hybridMultilevel"/>
+    <w:tmpl w:val="573051F8"/>
+    <w:lvl w:ilvl="0" w:tplc="709A219A">
+      <w:start w:val="1"/>
+      <w:numFmt w:val="lowerLetter"/>
+      <w:lvlText w:val="%1."/>
+      <w:lvlJc w:val="left"/>
+      <w:pPr>
+        <w:ind w:left="1080" w:hanging="360"/>
+      </w:pPr>
+      <w:rPr>
+        <w:rFonts w:hint="default"/>
+      </w:rPr>
+    </w:lvl>
+    <w:lvl w:ilvl="1" w:tplc="04090019" w:tentative="1">
+      <w:start w:val="1"/>
+      <w:numFmt w:val="lowerLetter"/>
+      <w:lvlText w:val="%2."/>
+      <w:lvlJc w:val="left"/>
+      <w:pPr>
+        <w:ind w:left="1800" w:hanging="360"/>
+      </w:pPr>
+    </w:lvl>
+    <w:lvl w:ilvl="2" w:tplc="0409001B" w:tentative="1">
+      <w:start w:val="1"/>
+      <w:numFmt w:val="lowerRoman"/>
+      <w:lvlText w:val="%3."/>
+      <w:lvlJc w:val="right"/>
+      <w:pPr>
+        <w:ind w:left="2520" w:hanging="180"/>
+      </w:pPr>
+    </w:lvl>
+    <w:lvl w:ilvl="3" w:tplc="0409000F" w:tentative="1">
+      <w:start w:val="1"/>
+      <w:numFmt w:val="decimal"/>
+      <w:lvlText w:val="%4."/>
+      <w:lvlJc w:val="left"/>
+      <w:pPr>
+        <w:ind w:left="3240" w:hanging="360"/>
+      </w:pPr>
+    </w:lvl>
+    <w:lvl w:ilvl="4" w:tplc="04090019" w:tentative="1">
+      <w:start w:val="1"/>
+      <w:numFmt w:val="lowerLetter"/>
+      <w:lvlText w:val="%5."/>
+      <w:lvlJc w:val="left"/>
+      <w:pPr>
+        <w:ind w:left="3960" w:hanging="360"/>
+      </w:pPr>
+    </w:lvl>
+    <w:lvl w:ilvl="5" w:tplc="0409001B" w:tentative="1">
+      <w:start w:val="1"/>
+      <w:numFmt w:val="lowerRoman"/>
+      <w:lvlText w:val="%6."/>
+      <w:lvlJc w:val="right"/>
+      <w:pPr>
+        <w:ind w:left="4680" w:hanging="180"/>
+      </w:pPr>
+    </w:lvl>
+    <w:lvl w:ilvl="6" w:tplc="0409000F" w:tentative="1">
+      <w:start w:val="1"/>
+      <w:numFmt w:val="decimal"/>
+      <w:lvlText w:val="%7."/>
+      <w:lvlJc w:val="left"/>
+      <w:pPr>
+        <w:ind w:left="5400" w:hanging="360"/>
+      </w:pPr>
+    </w:lvl>
+    <w:lvl w:ilvl="7" w:tplc="04090019" w:tentative="1">
+      <w:start w:val="1"/>
+      <w:numFmt w:val="lowerLetter"/>
+      <w:lvlText w:val="%8."/>
+      <w:lvlJc w:val="left"/>
+      <w:pPr>
+        <w:ind w:left="6120" w:hanging="360"/>
+      </w:pPr>
+    </w:lvl>
+    <w:lvl w:ilvl="8" w:tplc="0409001B" w:tentative="1">
+      <w:start w:val="1"/>
+      <w:numFmt w:val="lowerRoman"/>
+      <w:lvlText w:val="%9."/>
+      <w:lvlJc w:val="right"/>
+      <w:pPr>
+        <w:ind w:left="6840" w:hanging="180"/>
+      </w:pPr>
+    </w:lvl>
+  </w:abstractNum>
+  <w:abstractNum w:abstractNumId="12" w15:restartNumberingAfterBreak="0">
     <w:nsid w:val="50B61092"/>
     <w:multiLevelType w:val="multilevel"/>
     <w:tmpl w:val="B92670E4"/>
@@ -7637,17 +8802,228 @@
       </w:rPr>
     </w:lvl>
   </w:abstractNum>
+  <w:abstractNum w:abstractNumId="13" w15:restartNumberingAfterBreak="0">
+    <w:nsid w:val="7BD73C59"/>
+    <w:multiLevelType w:val="hybridMultilevel"/>
+    <w:tmpl w:val="D02CAB32"/>
+    <w:lvl w:ilvl="0" w:tplc="04090011">
+      <w:start w:val="1"/>
+      <w:numFmt w:val="decimal"/>
+      <w:lvlText w:val="%1)"/>
+      <w:lvlJc w:val="left"/>
+      <w:pPr>
+        <w:ind w:left="720" w:hanging="360"/>
+      </w:pPr>
+      <w:rPr>
+        <w:rFonts w:hint="default"/>
+      </w:rPr>
+    </w:lvl>
+    <w:lvl w:ilvl="1" w:tplc="04090019" w:tentative="1">
+      <w:start w:val="1"/>
+      <w:numFmt w:val="lowerLetter"/>
+      <w:lvlText w:val="%2."/>
+      <w:lvlJc w:val="left"/>
+      <w:pPr>
+        <w:ind w:left="1440" w:hanging="360"/>
+      </w:pPr>
+    </w:lvl>
+    <w:lvl w:ilvl="2" w:tplc="0409001B" w:tentative="1">
+      <w:start w:val="1"/>
+      <w:numFmt w:val="lowerRoman"/>
+      <w:lvlText w:val="%3."/>
+      <w:lvlJc w:val="right"/>
+      <w:pPr>
+        <w:ind w:left="2160" w:hanging="180"/>
+      </w:pPr>
+    </w:lvl>
+    <w:lvl w:ilvl="3" w:tplc="0409000F" w:tentative="1">
+      <w:start w:val="1"/>
+      <w:numFmt w:val="decimal"/>
+      <w:lvlText w:val="%4."/>
+      <w:lvlJc w:val="left"/>
+      <w:pPr>
+        <w:ind w:left="2880" w:hanging="360"/>
+      </w:pPr>
+    </w:lvl>
+    <w:lvl w:ilvl="4" w:tplc="04090019" w:tentative="1">
+      <w:start w:val="1"/>
+      <w:numFmt w:val="lowerLetter"/>
+      <w:lvlText w:val="%5."/>
+      <w:lvlJc w:val="left"/>
+      <w:pPr>
+        <w:ind w:left="3600" w:hanging="360"/>
+      </w:pPr>
+    </w:lvl>
+    <w:lvl w:ilvl="5" w:tplc="0409001B" w:tentative="1">
+      <w:start w:val="1"/>
+      <w:numFmt w:val="lowerRoman"/>
+      <w:lvlText w:val="%6."/>
+      <w:lvlJc w:val="right"/>
+      <w:pPr>
+        <w:ind w:left="4320" w:hanging="180"/>
+      </w:pPr>
+    </w:lvl>
+    <w:lvl w:ilvl="6" w:tplc="0409000F" w:tentative="1">
+      <w:start w:val="1"/>
+      <w:numFmt w:val="decimal"/>
+      <w:lvlText w:val="%7."/>
+      <w:lvlJc w:val="left"/>
+      <w:pPr>
+        <w:ind w:left="5040" w:hanging="360"/>
+      </w:pPr>
+    </w:lvl>
+    <w:lvl w:ilvl="7" w:tplc="04090019" w:tentative="1">
+      <w:start w:val="1"/>
+      <w:numFmt w:val="lowerLetter"/>
+      <w:lvlText w:val="%8."/>
+      <w:lvlJc w:val="left"/>
+      <w:pPr>
+        <w:ind w:left="5760" w:hanging="360"/>
+      </w:pPr>
+    </w:lvl>
+    <w:lvl w:ilvl="8" w:tplc="0409001B" w:tentative="1">
+      <w:start w:val="1"/>
+      <w:numFmt w:val="lowerRoman"/>
+      <w:lvlText w:val="%9."/>
+      <w:lvlJc w:val="right"/>
+      <w:pPr>
+        <w:ind w:left="6480" w:hanging="180"/>
+      </w:pPr>
+    </w:lvl>
+  </w:abstractNum>
+  <w:abstractNum w:abstractNumId="14" w15:restartNumberingAfterBreak="0">
+    <w:nsid w:val="7C9378CA"/>
+    <w:multiLevelType w:val="hybridMultilevel"/>
+    <w:tmpl w:val="4C8E737E"/>
+    <w:lvl w:ilvl="0" w:tplc="04090011">
+      <w:start w:val="1"/>
+      <w:numFmt w:val="decimal"/>
+      <w:lvlText w:val="%1)"/>
+      <w:lvlJc w:val="left"/>
+      <w:pPr>
+        <w:ind w:left="720" w:hanging="360"/>
+      </w:pPr>
+      <w:rPr>
+        <w:rFonts w:hint="default"/>
+      </w:rPr>
+    </w:lvl>
+    <w:lvl w:ilvl="1" w:tplc="04090019">
+      <w:start w:val="1"/>
+      <w:numFmt w:val="lowerLetter"/>
+      <w:lvlText w:val="%2."/>
+      <w:lvlJc w:val="left"/>
+      <w:pPr>
+        <w:ind w:left="1440" w:hanging="360"/>
+      </w:pPr>
+    </w:lvl>
+    <w:lvl w:ilvl="2" w:tplc="0409001B" w:tentative="1">
+      <w:start w:val="1"/>
+      <w:numFmt w:val="lowerRoman"/>
+      <w:lvlText w:val="%3."/>
+      <w:lvlJc w:val="right"/>
+      <w:pPr>
+        <w:ind w:left="2160" w:hanging="180"/>
+      </w:pPr>
+    </w:lvl>
+    <w:lvl w:ilvl="3" w:tplc="0409000F" w:tentative="1">
+      <w:start w:val="1"/>
+      <w:numFmt w:val="decimal"/>
+      <w:lvlText w:val="%4."/>
+      <w:lvlJc w:val="left"/>
+      <w:pPr>
+        <w:ind w:left="2880" w:hanging="360"/>
+      </w:pPr>
+    </w:lvl>
+    <w:lvl w:ilvl="4" w:tplc="04090019" w:tentative="1">
+      <w:start w:val="1"/>
+      <w:numFmt w:val="lowerLetter"/>
+      <w:lvlText w:val="%5."/>
+      <w:lvlJc w:val="left"/>
+      <w:pPr>
+        <w:ind w:left="3600" w:hanging="360"/>
+      </w:pPr>
+    </w:lvl>
+    <w:lvl w:ilvl="5" w:tplc="0409001B" w:tentative="1">
+      <w:start w:val="1"/>
+      <w:numFmt w:val="lowerRoman"/>
+      <w:lvlText w:val="%6."/>
+      <w:lvlJc w:val="right"/>
+      <w:pPr>
+        <w:ind w:left="4320" w:hanging="180"/>
+      </w:pPr>
+    </w:lvl>
+    <w:lvl w:ilvl="6" w:tplc="0409000F" w:tentative="1">
+      <w:start w:val="1"/>
+      <w:numFmt w:val="decimal"/>
+      <w:lvlText w:val="%7."/>
+      <w:lvlJc w:val="left"/>
+      <w:pPr>
+        <w:ind w:left="5040" w:hanging="360"/>
+      </w:pPr>
+    </w:lvl>
+    <w:lvl w:ilvl="7" w:tplc="04090019" w:tentative="1">
+      <w:start w:val="1"/>
+      <w:numFmt w:val="lowerLetter"/>
+      <w:lvlText w:val="%8."/>
+      <w:lvlJc w:val="left"/>
+      <w:pPr>
+        <w:ind w:left="5760" w:hanging="360"/>
+      </w:pPr>
+    </w:lvl>
+    <w:lvl w:ilvl="8" w:tplc="0409001B" w:tentative="1">
+      <w:start w:val="1"/>
+      <w:numFmt w:val="lowerRoman"/>
+      <w:lvlText w:val="%9."/>
+      <w:lvlJc w:val="right"/>
+      <w:pPr>
+        <w:ind w:left="6480" w:hanging="180"/>
+      </w:pPr>
+    </w:lvl>
+  </w:abstractNum>
   <w:num w:numId="1">
-    <w:abstractNumId w:val="3"/>
+    <w:abstractNumId w:val="12"/>
   </w:num>
   <w:num w:numId="2">
-    <w:abstractNumId w:val="2"/>
+    <w:abstractNumId w:val="7"/>
   </w:num>
   <w:num w:numId="3">
     <w:abstractNumId w:val="1"/>
   </w:num>
   <w:num w:numId="4">
     <w:abstractNumId w:val="0"/>
+  </w:num>
+  <w:num w:numId="5">
+    <w:abstractNumId w:val="2"/>
+  </w:num>
+  <w:num w:numId="6">
+    <w:abstractNumId w:val="4"/>
+  </w:num>
+  <w:num w:numId="7">
+    <w:abstractNumId w:val="13"/>
+  </w:num>
+  <w:num w:numId="8">
+    <w:abstractNumId w:val="14"/>
+  </w:num>
+  <w:num w:numId="9">
+    <w:abstractNumId w:val="11"/>
+  </w:num>
+  <w:num w:numId="10">
+    <w:abstractNumId w:val="3"/>
+  </w:num>
+  <w:num w:numId="11">
+    <w:abstractNumId w:val="8"/>
+  </w:num>
+  <w:num w:numId="12">
+    <w:abstractNumId w:val="6"/>
+  </w:num>
+  <w:num w:numId="13">
+    <w:abstractNumId w:val="9"/>
+  </w:num>
+  <w:num w:numId="14">
+    <w:abstractNumId w:val="10"/>
+  </w:num>
+  <w:num w:numId="15">
+    <w:abstractNumId w:val="5"/>
   </w:num>
 </w:numbering>
 </file>
@@ -8427,6 +9803,29 @@
       <w:szCs w:val="18"/>
     </w:rPr>
   </w:style>
+  <w:style w:type="character" w:styleId="Hyperlink">
+    <w:name w:val="Hyperlink"/>
+    <w:basedOn w:val="DefaultParagraphFont"/>
+    <w:uiPriority w:val="99"/>
+    <w:unhideWhenUsed/>
+    <w:rsid w:val="002576F2"/>
+    <w:rPr>
+      <w:color w:val="0563C1" w:themeColor="hyperlink"/>
+      <w:u w:val="single"/>
+    </w:rPr>
+  </w:style>
+  <w:style w:type="character" w:styleId="UnresolvedMention">
+    <w:name w:val="Unresolved Mention"/>
+    <w:basedOn w:val="DefaultParagraphFont"/>
+    <w:uiPriority w:val="99"/>
+    <w:semiHidden/>
+    <w:unhideWhenUsed/>
+    <w:rsid w:val="002576F2"/>
+    <w:rPr>
+      <w:color w:val="605E5C"/>
+      <w:shd w:val="clear" w:color="auto" w:fill="E1DFDD"/>
+    </w:rPr>
+  </w:style>
 </w:styles>
 </file>
 

</xml_diff>